<commit_message>
Atualização do documento de requisitos e Elaboração da primeira entrevista
</commit_message>
<xml_diff>
--- a/Modelo-Documento-Requisitos.docx
+++ b/Modelo-Documento-Requisitos.docx
@@ -1,6 +1,6 @@
 
 <file path=word/document.xml><?xml version="1.0" encoding="utf-8"?>
-<w:document xmlns:wpc="http://schemas.microsoft.com/office/word/2010/wordprocessingCanvas" xmlns:mo="http://schemas.microsoft.com/office/mac/office/2008/main" xmlns:mc="http://schemas.openxmlformats.org/markup-compatibility/2006" xmlns:mv="urn:schemas-microsoft-com:mac:vml" xmlns:o="urn:schemas-microsoft-com:office:office" xmlns:r="http://schemas.openxmlformats.org/officeDocument/2006/relationships" xmlns:m="http://schemas.openxmlformats.org/officeDocument/2006/math" xmlns:v="urn:schemas-microsoft-com:vml" xmlns:wp14="http://schemas.microsoft.com/office/word/2010/wordprocessingDrawing" xmlns:wp="http://schemas.openxmlformats.org/drawingml/2006/wordprocessingDrawing" xmlns:w10="urn:schemas-microsoft-com:office:word" xmlns:w="http://schemas.openxmlformats.org/wordprocessingml/2006/main" xmlns:w14="http://schemas.microsoft.com/office/word/2010/wordml" xmlns:w15="http://schemas.microsoft.com/office/word/2012/wordml" xmlns:wpg="http://schemas.microsoft.com/office/word/2010/wordprocessingGroup" xmlns:wpi="http://schemas.microsoft.com/office/word/2010/wordprocessingInk" xmlns:wne="http://schemas.microsoft.com/office/word/2006/wordml" xmlns:wps="http://schemas.microsoft.com/office/word/2010/wordprocessingShape" mc:Ignorable="w14 w15 wp14">
+<w:document xmlns:wpc="http://schemas.microsoft.com/office/word/2010/wordprocessingCanvas" xmlns:cx="http://schemas.microsoft.com/office/drawing/2014/chartex" xmlns:mc="http://schemas.openxmlformats.org/markup-compatibility/2006" xmlns:o="urn:schemas-microsoft-com:office:office" xmlns:r="http://schemas.openxmlformats.org/officeDocument/2006/relationships" xmlns:m="http://schemas.openxmlformats.org/officeDocument/2006/math" xmlns:v="urn:schemas-microsoft-com:vml" xmlns:wp14="http://schemas.microsoft.com/office/word/2010/wordprocessingDrawing" xmlns:wp="http://schemas.openxmlformats.org/drawingml/2006/wordprocessingDrawing" xmlns:w10="urn:schemas-microsoft-com:office:word" xmlns:w="http://schemas.openxmlformats.org/wordprocessingml/2006/main" xmlns:w14="http://schemas.microsoft.com/office/word/2010/wordml" xmlns:w15="http://schemas.microsoft.com/office/word/2012/wordml" xmlns:w16se="http://schemas.microsoft.com/office/word/2015/wordml/symex" xmlns:wpg="http://schemas.microsoft.com/office/word/2010/wordprocessingGroup" xmlns:wpi="http://schemas.microsoft.com/office/word/2010/wordprocessingInk" xmlns:wne="http://schemas.microsoft.com/office/word/2006/wordml" xmlns:wps="http://schemas.microsoft.com/office/word/2010/wordprocessingShape" mc:Ignorable="w14 w15 w16se wp14">
   <w:body>
     <w:p>
       <w:pPr>
@@ -2072,7 +2072,7 @@
               </wp:inline>
             </w:drawing>
           </mc:Choice>
-          <mc:Fallback>
+          <mc:Fallback xmlns:mv="urn:schemas-microsoft-com:mac:vml" xmlns:mo="http://schemas.microsoft.com/office/mac/office/2008/main">
             <w:pict>
               <v:group w14:anchorId="039C3E64" id="Group_x0020_10" o:spid="_x0000_s1026" style="width:434.95pt;height:2.2pt;mso-position-horizontal-relative:char;mso-position-vertical-relative:line" coordsize="8699,44" o:gfxdata="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">
                 <v:line id="Line_x0020_11" o:spid="_x0000_s1027" style="position:absolute;visibility:visible;mso-wrap-style:square" from="0,22" to="8699,22" o:connectortype="straight" o:gfxdata="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" strokecolor="#1f487c" strokeweight="2.16pt"/>
@@ -2353,7 +2353,7 @@
               </wp:inline>
             </w:drawing>
           </mc:Choice>
-          <mc:Fallback>
+          <mc:Fallback xmlns:mv="urn:schemas-microsoft-com:mac:vml" xmlns:mo="http://schemas.microsoft.com/office/mac/office/2008/main">
             <w:pict>
               <v:group w14:anchorId="1E75BFC5" id="Group_x0020_8" o:spid="_x0000_s1026" style="width:434.95pt;height:2.2pt;mso-position-horizontal-relative:char;mso-position-vertical-relative:line" coordsize="8699,44" o:gfxdata="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">
                 <v:line id="Line_x0020_9" o:spid="_x0000_s1027" style="position:absolute;visibility:visible;mso-wrap-style:square" from="0,22" to="8699,22" o:connectortype="straight" o:gfxdata="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" strokecolor="#1f487c" strokeweight="2.16pt"/>
@@ -2417,6 +2417,62 @@
         </w:rPr>
         <w:t>Atual</w:t>
       </w:r>
+    </w:p>
+    <w:p>
+      <w:pPr>
+        <w:ind w:left="140" w:firstLine="580"/>
+        <w:rPr>
+          <w:rFonts w:ascii="Calibri Light" w:eastAsia="Calibri Light" w:hAnsi="Calibri Light" w:cs="Calibri Light"/>
+        </w:rPr>
+      </w:pPr>
+      <w:r>
+        <w:rPr>
+          <w:rFonts w:ascii="Calibri Light" w:eastAsia="Calibri Light" w:hAnsi="Calibri Light" w:cs="Calibri Light"/>
+          <w:lang w:val="pt-BR"/>
+        </w:rPr>
+        <w:t xml:space="preserve">Uma agência de turismo chamada </w:t>
+      </w:r>
+      <w:proofErr w:type="spellStart"/>
+      <w:r>
+        <w:rPr>
+          <w:rFonts w:ascii="Calibri Light" w:eastAsia="Calibri Light" w:hAnsi="Calibri Light" w:cs="Calibri Light"/>
+          <w:lang w:val="pt-BR"/>
+        </w:rPr>
+        <w:t>CodeTur</w:t>
+      </w:r>
+      <w:proofErr w:type="spellEnd"/>
+      <w:r>
+        <w:rPr>
+          <w:rFonts w:ascii="Calibri Light" w:eastAsia="Calibri Light" w:hAnsi="Calibri Light" w:cs="Calibri Light"/>
+          <w:lang w:val="pt-BR"/>
+        </w:rPr>
+        <w:t xml:space="preserve"> de pequeno porte que atua no ramo de pacotes turísticos voltado para desenvolvedores criada por Fernando Ramos em 2019 na região da Avenida Paulista em São Paulo. </w:t>
+      </w:r>
+    </w:p>
+    <w:p>
+      <w:pPr>
+        <w:ind w:left="140" w:firstLine="580"/>
+        <w:rPr>
+          <w:rFonts w:ascii="Calibri Light" w:eastAsia="Calibri Light" w:hAnsi="Calibri Light" w:cs="Calibri Light"/>
+        </w:rPr>
+      </w:pPr>
+      <w:r>
+        <w:rPr>
+          <w:rFonts w:ascii="Calibri Light" w:eastAsia="Calibri Light" w:hAnsi="Calibri Light" w:cs="Calibri Light"/>
+          <w:lang w:val="pt-BR"/>
+        </w:rPr>
+        <w:t>Atualmente Fernando divulga os pacotes de viagens de sua agência em Eventos de TI por meio de panfletos, com o crescimento do número de pacotes ficou inviável a criação de panfletos para cada pacote.</w:t>
+      </w:r>
+    </w:p>
+    <w:p>
+      <w:pPr>
+        <w:pStyle w:val="Ttulo2"/>
+        <w:tabs>
+          <w:tab w:val="left" w:pos="999"/>
+          <w:tab w:val="left" w:pos="1000"/>
+        </w:tabs>
+        <w:ind w:left="139" w:firstLine="0"/>
+      </w:pPr>
     </w:p>
     <w:p>
       <w:pPr>
@@ -2604,6 +2660,12 @@
                 <w:sz w:val="20"/>
               </w:rPr>
             </w:pPr>
+            <w:r>
+              <w:rPr>
+                <w:sz w:val="20"/>
+              </w:rPr>
+              <w:t>Mobile/Aplicativo</w:t>
+            </w:r>
           </w:p>
         </w:tc>
         <w:tc>
@@ -2620,6 +2682,12 @@
                 <w:sz w:val="20"/>
               </w:rPr>
             </w:pPr>
+            <w:r>
+              <w:rPr>
+                <w:sz w:val="20"/>
+              </w:rPr>
+              <w:t>Será desenvolvido um sistema mobile capaz de atender ao sistema operacional android</w:t>
+            </w:r>
           </w:p>
         </w:tc>
       </w:tr>
@@ -2634,6 +2702,7 @@
           <w:p>
             <w:pPr>
               <w:pStyle w:val="TableParagraph"/>
+              <w:ind w:left="0"/>
               <w:rPr>
                 <w:sz w:val="20"/>
               </w:rPr>
@@ -2651,6 +2720,12 @@
                 <w:sz w:val="20"/>
               </w:rPr>
             </w:pPr>
+            <w:r>
+              <w:rPr>
+                <w:sz w:val="20"/>
+              </w:rPr>
+              <w:t>Sistema Web</w:t>
+            </w:r>
           </w:p>
         </w:tc>
         <w:tc>
@@ -2666,6 +2741,12 @@
                 <w:sz w:val="20"/>
               </w:rPr>
             </w:pPr>
+            <w:r>
+              <w:rPr>
+                <w:sz w:val="20"/>
+              </w:rPr>
+              <w:t>Será desenvolvido um sistema web capaz de gerenciar as informações do aplicativo</w:t>
+            </w:r>
           </w:p>
         </w:tc>
       </w:tr>
@@ -2697,6 +2778,12 @@
                 <w:sz w:val="20"/>
               </w:rPr>
             </w:pPr>
+            <w:r>
+              <w:rPr>
+                <w:sz w:val="20"/>
+              </w:rPr>
+              <w:t>API</w:t>
+            </w:r>
           </w:p>
         </w:tc>
         <w:tc>
@@ -2712,6 +2799,12 @@
                 <w:sz w:val="20"/>
               </w:rPr>
             </w:pPr>
+            <w:r>
+              <w:rPr>
+                <w:sz w:val="20"/>
+              </w:rPr>
+              <w:t>Será desenvolvida uma api que fará a integração entre o sistema web e o aplicativo</w:t>
+            </w:r>
           </w:p>
         </w:tc>
       </w:tr>
@@ -2791,7 +2884,7 @@
       </w:tblPr>
       <w:tblGrid>
         <w:gridCol w:w="506"/>
-        <w:gridCol w:w="1879"/>
+        <w:gridCol w:w="2292"/>
         <w:gridCol w:w="6245"/>
       </w:tblGrid>
       <w:tr>
@@ -2830,7 +2923,7 @@
         </w:tc>
         <w:tc>
           <w:tcPr>
-            <w:tcW w:w="1879" w:type="dxa"/>
+            <w:tcW w:w="2292" w:type="dxa"/>
             <w:tcBorders>
               <w:top w:val="nil"/>
               <w:left w:val="nil"/>
@@ -2906,11 +2999,18 @@
                 <w:sz w:val="20"/>
               </w:rPr>
             </w:pPr>
-          </w:p>
-        </w:tc>
-        <w:tc>
-          <w:tcPr>
-            <w:tcW w:w="1879" w:type="dxa"/>
+            <w:r>
+              <w:rPr>
+                <w:rFonts w:ascii="Tahoma"/>
+                <w:sz w:val="20"/>
+              </w:rPr>
+              <w:t>1</w:t>
+            </w:r>
+          </w:p>
+        </w:tc>
+        <w:tc>
+          <w:tcPr>
+            <w:tcW w:w="2292" w:type="dxa"/>
           </w:tcPr>
           <w:p>
             <w:pPr>
@@ -2923,23 +3023,39 @@
                 <w:sz w:val="21"/>
               </w:rPr>
             </w:pPr>
-          </w:p>
-        </w:tc>
-        <w:tc>
-          <w:tcPr>
-            <w:tcW w:w="6245" w:type="dxa"/>
-          </w:tcPr>
-          <w:p>
-            <w:pPr>
-              <w:pStyle w:val="TableParagraph"/>
-              <w:spacing w:before="66" w:line="228" w:lineRule="auto"/>
-              <w:ind w:left="108" w:right="178"/>
+            <w:r>
               <w:rPr>
                 <w:rFonts w:ascii="Tahoma" w:hAnsi="Tahoma"/>
                 <w:i/>
                 <w:sz w:val="21"/>
               </w:rPr>
-            </w:pPr>
+              <w:t>Colaboradores/ Administradores</w:t>
+            </w:r>
+          </w:p>
+        </w:tc>
+        <w:tc>
+          <w:tcPr>
+            <w:tcW w:w="6245" w:type="dxa"/>
+          </w:tcPr>
+          <w:p>
+            <w:pPr>
+              <w:pStyle w:val="TableParagraph"/>
+              <w:spacing w:before="66" w:line="228" w:lineRule="auto"/>
+              <w:ind w:left="108" w:right="178"/>
+              <w:rPr>
+                <w:rFonts w:ascii="Tahoma" w:hAnsi="Tahoma"/>
+                <w:i/>
+                <w:sz w:val="21"/>
+              </w:rPr>
+            </w:pPr>
+            <w:r>
+              <w:rPr>
+                <w:rFonts w:ascii="Tahoma" w:hAnsi="Tahoma"/>
+                <w:i/>
+                <w:sz w:val="21"/>
+              </w:rPr>
+              <w:t>Responsável pelo sistema web, somente ele tem acesso ao sistema, responsávelpor cadastrar, atualizar os pacotes no  sistema.</w:t>
+            </w:r>
           </w:p>
         </w:tc>
       </w:tr>
@@ -2960,11 +3076,18 @@
                 <w:sz w:val="20"/>
               </w:rPr>
             </w:pPr>
-          </w:p>
-        </w:tc>
-        <w:tc>
-          <w:tcPr>
-            <w:tcW w:w="1879" w:type="dxa"/>
+            <w:r>
+              <w:rPr>
+                <w:rFonts w:ascii="Tahoma"/>
+                <w:sz w:val="20"/>
+              </w:rPr>
+              <w:t>2</w:t>
+            </w:r>
+          </w:p>
+        </w:tc>
+        <w:tc>
+          <w:tcPr>
+            <w:tcW w:w="2292" w:type="dxa"/>
           </w:tcPr>
           <w:p>
             <w:pPr>
@@ -2977,23 +3100,39 @@
                 <w:sz w:val="21"/>
               </w:rPr>
             </w:pPr>
-          </w:p>
-        </w:tc>
-        <w:tc>
-          <w:tcPr>
-            <w:tcW w:w="6245" w:type="dxa"/>
-          </w:tcPr>
-          <w:p>
-            <w:pPr>
-              <w:pStyle w:val="TableParagraph"/>
-              <w:spacing w:before="49"/>
-              <w:ind w:left="108"/>
+            <w:r>
               <w:rPr>
                 <w:rFonts w:ascii="Tahoma" w:hAnsi="Tahoma"/>
                 <w:i/>
                 <w:sz w:val="21"/>
               </w:rPr>
-            </w:pPr>
+              <w:t>Cliente</w:t>
+            </w:r>
+          </w:p>
+        </w:tc>
+        <w:tc>
+          <w:tcPr>
+            <w:tcW w:w="6245" w:type="dxa"/>
+          </w:tcPr>
+          <w:p>
+            <w:pPr>
+              <w:pStyle w:val="TableParagraph"/>
+              <w:spacing w:before="49"/>
+              <w:ind w:left="108"/>
+              <w:rPr>
+                <w:rFonts w:ascii="Tahoma" w:hAnsi="Tahoma"/>
+                <w:i/>
+                <w:sz w:val="21"/>
+              </w:rPr>
+            </w:pPr>
+            <w:r>
+              <w:rPr>
+                <w:rFonts w:ascii="Tahoma" w:hAnsi="Tahoma"/>
+                <w:i/>
+                <w:sz w:val="21"/>
+              </w:rPr>
+              <w:t>Usuário comum que tem acesso aos pacotes no aplicativo.</w:t>
+            </w:r>
           </w:p>
         </w:tc>
       </w:tr>
@@ -3028,6 +3167,70 @@
         </w:rPr>
         <w:t>Premissas</w:t>
       </w:r>
+    </w:p>
+    <w:p>
+      <w:pPr>
+        <w:pStyle w:val="Ttulo2"/>
+        <w:tabs>
+          <w:tab w:val="left" w:pos="999"/>
+          <w:tab w:val="left" w:pos="1000"/>
+        </w:tabs>
+        <w:ind w:left="139" w:firstLine="0"/>
+        <w:rPr>
+          <w:rFonts w:ascii="Verdana" w:hAnsi="Verdana"/>
+          <w:b w:val="0"/>
+          <w:sz w:val="18"/>
+        </w:rPr>
+      </w:pPr>
+      <w:r>
+        <w:rPr>
+          <w:color w:val="003366"/>
+        </w:rPr>
+        <w:tab/>
+      </w:r>
+      <w:r>
+        <w:rPr>
+          <w:rFonts w:ascii="Verdana" w:hAnsi="Verdana"/>
+          <w:color w:val="003366"/>
+          <w:sz w:val="18"/>
+        </w:rPr>
+        <w:tab/>
+      </w:r>
+      <w:r>
+        <w:rPr>
+          <w:rFonts w:ascii="Verdana" w:hAnsi="Verdana"/>
+          <w:b w:val="0"/>
+          <w:sz w:val="18"/>
+        </w:rPr>
+        <w:t>Servidor de hospedagem Asp.Net – Api / Sistema Web</w:t>
+      </w:r>
+    </w:p>
+    <w:p>
+      <w:pPr>
+        <w:pStyle w:val="Ttulo2"/>
+        <w:tabs>
+          <w:tab w:val="left" w:pos="999"/>
+          <w:tab w:val="left" w:pos="1000"/>
+        </w:tabs>
+        <w:ind w:left="139" w:firstLine="0"/>
+        <w:rPr>
+          <w:rFonts w:ascii="Verdana" w:hAnsi="Verdana"/>
+          <w:b w:val="0"/>
+          <w:sz w:val="18"/>
+          <w:u w:val="single"/>
+        </w:rPr>
+      </w:pPr>
+      <w:r>
+        <w:rPr>
+          <w:rFonts w:ascii="Verdana" w:hAnsi="Verdana"/>
+          <w:b w:val="0"/>
+          <w:sz w:val="18"/>
+        </w:rPr>
+        <w:tab/>
+        <w:t>Conta na playstore - Mobile</w:t>
+      </w:r>
+      <w:bookmarkStart w:id="8" w:name="_GoBack"/>
+      <w:bookmarkEnd w:id="8"/>
     </w:p>
     <w:p>
       <w:pPr>
@@ -3060,8 +3263,8 @@
         <w:spacing w:before="100" w:after="19"/>
         <w:ind w:hanging="433"/>
       </w:pPr>
-      <w:bookmarkStart w:id="8" w:name="_bookmark8"/>
-      <w:bookmarkEnd w:id="8"/>
+      <w:bookmarkStart w:id="9" w:name="_bookmark8"/>
+      <w:bookmarkEnd w:id="9"/>
       <w:r>
         <w:rPr>
           <w:color w:val="1F487C"/>
@@ -3147,7 +3350,7 @@
               </wp:inline>
             </w:drawing>
           </mc:Choice>
-          <mc:Fallback>
+          <mc:Fallback xmlns:mv="urn:schemas-microsoft-com:mac:vml" xmlns:mo="http://schemas.microsoft.com/office/mac/office/2008/main">
             <w:pict>
               <v:group w14:anchorId="1451D065" id="Group_x0020_6" o:spid="_x0000_s1026" style="width:434.95pt;height:2.2pt;mso-position-horizontal-relative:char;mso-position-vertical-relative:line" coordsize="8699,44" o:gfxdata="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">
                 <v:line id="Line_x0020_7" o:spid="_x0000_s1027" style="position:absolute;visibility:visible;mso-wrap-style:square" from="0,22" to="8699,22" o:connectortype="straight" o:gfxdata="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" strokecolor="#1f487c" strokeweight="2.16pt"/>
@@ -3182,8 +3385,8 @@
         <w:spacing w:before="100"/>
         <w:ind w:left="858" w:hanging="718"/>
       </w:pPr>
-      <w:bookmarkStart w:id="9" w:name="_bookmark9"/>
-      <w:bookmarkEnd w:id="9"/>
+      <w:bookmarkStart w:id="10" w:name="_bookmark9"/>
+      <w:bookmarkEnd w:id="10"/>
       <w:r>
         <w:rPr>
           <w:color w:val="003366"/>
@@ -3620,8 +3823,8 @@
         </w:tabs>
         <w:spacing w:before="237"/>
       </w:pPr>
-      <w:bookmarkStart w:id="10" w:name="_bookmark10"/>
-      <w:bookmarkEnd w:id="10"/>
+      <w:bookmarkStart w:id="11" w:name="_bookmark10"/>
+      <w:bookmarkEnd w:id="11"/>
       <w:r>
         <w:rPr>
           <w:color w:val="003366"/>
@@ -4001,8 +4204,8 @@
           <w:sz w:val="32"/>
         </w:rPr>
       </w:pPr>
-      <w:bookmarkStart w:id="11" w:name="_bookmark11"/>
-      <w:bookmarkEnd w:id="11"/>
+      <w:bookmarkStart w:id="12" w:name="_bookmark11"/>
+      <w:bookmarkEnd w:id="12"/>
       <w:r>
         <w:rPr>
           <w:rFonts w:ascii="Verdana" w:hAnsi="Verdana"/>
@@ -4110,7 +4313,7 @@
               </wp:inline>
             </w:drawing>
           </mc:Choice>
-          <mc:Fallback>
+          <mc:Fallback xmlns:mv="urn:schemas-microsoft-com:mac:vml" xmlns:mo="http://schemas.microsoft.com/office/mac/office/2008/main">
             <w:pict>
               <v:group w14:anchorId="0DCA5986" id="Group_x0020_4" o:spid="_x0000_s1026" style="width:434.95pt;height:2.2pt;mso-position-horizontal-relative:char;mso-position-vertical-relative:line" coordsize="8699,44" o:gfxdata="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">
                 <v:line id="Line_x0020_5" o:spid="_x0000_s1027" style="position:absolute;visibility:visible;mso-wrap-style:square" from="0,22" to="8699,22" o:connectortype="straight" o:gfxdata="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" strokecolor="#1f487c" strokeweight="2.16pt"/>
@@ -4392,8 +4595,8 @@
           <w:sz w:val="24"/>
         </w:rPr>
       </w:pPr>
-      <w:bookmarkStart w:id="12" w:name="_bookmark12"/>
-      <w:bookmarkEnd w:id="12"/>
+      <w:bookmarkStart w:id="13" w:name="_bookmark12"/>
+      <w:bookmarkEnd w:id="13"/>
       <w:r>
         <w:rPr>
           <w:b/>
@@ -4652,8 +4855,8 @@
           <w:sz w:val="24"/>
         </w:rPr>
       </w:pPr>
-      <w:bookmarkStart w:id="13" w:name="_bookmark13"/>
-      <w:bookmarkEnd w:id="13"/>
+      <w:bookmarkStart w:id="14" w:name="_bookmark13"/>
+      <w:bookmarkEnd w:id="14"/>
       <w:r>
         <w:rPr>
           <w:b/>
@@ -4838,8 +5041,8 @@
           <w:sz w:val="24"/>
         </w:rPr>
       </w:pPr>
-      <w:bookmarkStart w:id="14" w:name="_bookmark14"/>
-      <w:bookmarkEnd w:id="14"/>
+      <w:bookmarkStart w:id="15" w:name="_bookmark14"/>
+      <w:bookmarkEnd w:id="15"/>
       <w:r>
         <w:rPr>
           <w:b/>
@@ -5367,8 +5570,8 @@
           <w:sz w:val="24"/>
         </w:rPr>
       </w:pPr>
-      <w:bookmarkStart w:id="15" w:name="_bookmark15"/>
-      <w:bookmarkEnd w:id="15"/>
+      <w:bookmarkStart w:id="16" w:name="_bookmark15"/>
+      <w:bookmarkEnd w:id="16"/>
       <w:r>
         <w:rPr>
           <w:b/>
@@ -5435,8 +5638,8 @@
           <w:sz w:val="24"/>
         </w:rPr>
       </w:pPr>
-      <w:bookmarkStart w:id="16" w:name="_bookmark16"/>
-      <w:bookmarkEnd w:id="16"/>
+      <w:bookmarkStart w:id="17" w:name="_bookmark16"/>
+      <w:bookmarkEnd w:id="17"/>
       <w:r>
         <w:rPr>
           <w:b/>
@@ -5495,8 +5698,6 @@
           <w:cols w:space="720"/>
         </w:sectPr>
       </w:pPr>
-      <w:bookmarkStart w:id="17" w:name="_GoBack"/>
-      <w:bookmarkEnd w:id="17"/>
     </w:p>
     <w:p>
       <w:pPr>
@@ -5636,7 +5837,7 @@
               </wp:inline>
             </w:drawing>
           </mc:Choice>
-          <mc:Fallback>
+          <mc:Fallback xmlns:mv="urn:schemas-microsoft-com:mac:vml" xmlns:mo="http://schemas.microsoft.com/office/mac/office/2008/main">
             <w:pict>
               <v:group w14:anchorId="1E8281ED" id="Group_x0020_2" o:spid="_x0000_s1026" style="width:434.95pt;height:2.2pt;mso-position-horizontal-relative:char;mso-position-vertical-relative:line" coordsize="8699,44" o:gfxdata="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">
                 <v:line id="Line_x0020_3" o:spid="_x0000_s1027" style="position:absolute;visibility:visible;mso-wrap-style:square" from="0,22" to="8699,22" o:connectortype="straight" o:gfxdata="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" strokecolor="#1f487c" strokeweight="2.16pt"/>
@@ -5914,7 +6115,7 @@
 </file>
 
 <file path=word/endnotes.xml><?xml version="1.0" encoding="utf-8"?>
-<w:endnotes xmlns:wpc="http://schemas.microsoft.com/office/word/2010/wordprocessingCanvas" xmlns:mo="http://schemas.microsoft.com/office/mac/office/2008/main" xmlns:mc="http://schemas.openxmlformats.org/markup-compatibility/2006" xmlns:mv="urn:schemas-microsoft-com:mac:vml" xmlns:o="urn:schemas-microsoft-com:office:office" xmlns:r="http://schemas.openxmlformats.org/officeDocument/2006/relationships" xmlns:m="http://schemas.openxmlformats.org/officeDocument/2006/math" xmlns:v="urn:schemas-microsoft-com:vml" xmlns:wp14="http://schemas.microsoft.com/office/word/2010/wordprocessingDrawing" xmlns:wp="http://schemas.openxmlformats.org/drawingml/2006/wordprocessingDrawing" xmlns:w10="urn:schemas-microsoft-com:office:word" xmlns:w="http://schemas.openxmlformats.org/wordprocessingml/2006/main" xmlns:w14="http://schemas.microsoft.com/office/word/2010/wordml" xmlns:w15="http://schemas.microsoft.com/office/word/2012/wordml" xmlns:wpg="http://schemas.microsoft.com/office/word/2010/wordprocessingGroup" xmlns:wpi="http://schemas.microsoft.com/office/word/2010/wordprocessingInk" xmlns:wne="http://schemas.microsoft.com/office/word/2006/wordml" xmlns:wps="http://schemas.microsoft.com/office/word/2010/wordprocessingShape" mc:Ignorable="w14 w15 wp14">
+<w:endnotes xmlns:wpc="http://schemas.microsoft.com/office/word/2010/wordprocessingCanvas" xmlns:cx="http://schemas.microsoft.com/office/drawing/2014/chartex" xmlns:mc="http://schemas.openxmlformats.org/markup-compatibility/2006" xmlns:o="urn:schemas-microsoft-com:office:office" xmlns:r="http://schemas.openxmlformats.org/officeDocument/2006/relationships" xmlns:m="http://schemas.openxmlformats.org/officeDocument/2006/math" xmlns:v="urn:schemas-microsoft-com:vml" xmlns:wp14="http://schemas.microsoft.com/office/word/2010/wordprocessingDrawing" xmlns:wp="http://schemas.openxmlformats.org/drawingml/2006/wordprocessingDrawing" xmlns:w10="urn:schemas-microsoft-com:office:word" xmlns:w="http://schemas.openxmlformats.org/wordprocessingml/2006/main" xmlns:w14="http://schemas.microsoft.com/office/word/2010/wordml" xmlns:w15="http://schemas.microsoft.com/office/word/2012/wordml" xmlns:w16se="http://schemas.microsoft.com/office/word/2015/wordml/symex" xmlns:wpg="http://schemas.microsoft.com/office/word/2010/wordprocessingGroup" xmlns:wpi="http://schemas.microsoft.com/office/word/2010/wordprocessingInk" xmlns:wne="http://schemas.microsoft.com/office/word/2006/wordml" xmlns:wps="http://schemas.microsoft.com/office/word/2010/wordprocessingShape" mc:Ignorable="w14 w15 w16se wp14">
   <w:endnote w:type="separator" w:id="-1">
     <w:p>
       <w:r>
@@ -5933,7 +6134,7 @@
 </file>
 
 <file path=word/footer1.xml><?xml version="1.0" encoding="utf-8"?>
-<w:ftr xmlns:wpc="http://schemas.microsoft.com/office/word/2010/wordprocessingCanvas" xmlns:mo="http://schemas.microsoft.com/office/mac/office/2008/main" xmlns:mc="http://schemas.openxmlformats.org/markup-compatibility/2006" xmlns:mv="urn:schemas-microsoft-com:mac:vml" xmlns:o="urn:schemas-microsoft-com:office:office" xmlns:r="http://schemas.openxmlformats.org/officeDocument/2006/relationships" xmlns:m="http://schemas.openxmlformats.org/officeDocument/2006/math" xmlns:v="urn:schemas-microsoft-com:vml" xmlns:wp14="http://schemas.microsoft.com/office/word/2010/wordprocessingDrawing" xmlns:wp="http://schemas.openxmlformats.org/drawingml/2006/wordprocessingDrawing" xmlns:w10="urn:schemas-microsoft-com:office:word" xmlns:w="http://schemas.openxmlformats.org/wordprocessingml/2006/main" xmlns:w14="http://schemas.microsoft.com/office/word/2010/wordml" xmlns:w15="http://schemas.microsoft.com/office/word/2012/wordml" xmlns:wpg="http://schemas.microsoft.com/office/word/2010/wordprocessingGroup" xmlns:wpi="http://schemas.microsoft.com/office/word/2010/wordprocessingInk" xmlns:wne="http://schemas.microsoft.com/office/word/2006/wordml" xmlns:wps="http://schemas.microsoft.com/office/word/2010/wordprocessingShape" mc:Ignorable="w14 w15 wp14">
+<w:ftr xmlns:wpc="http://schemas.microsoft.com/office/word/2010/wordprocessingCanvas" xmlns:cx="http://schemas.microsoft.com/office/drawing/2014/chartex" xmlns:mc="http://schemas.openxmlformats.org/markup-compatibility/2006" xmlns:o="urn:schemas-microsoft-com:office:office" xmlns:r="http://schemas.openxmlformats.org/officeDocument/2006/relationships" xmlns:m="http://schemas.openxmlformats.org/officeDocument/2006/math" xmlns:v="urn:schemas-microsoft-com:vml" xmlns:wp14="http://schemas.microsoft.com/office/word/2010/wordprocessingDrawing" xmlns:wp="http://schemas.openxmlformats.org/drawingml/2006/wordprocessingDrawing" xmlns:w10="urn:schemas-microsoft-com:office:word" xmlns:w="http://schemas.openxmlformats.org/wordprocessingml/2006/main" xmlns:w14="http://schemas.microsoft.com/office/word/2010/wordml" xmlns:w15="http://schemas.microsoft.com/office/word/2012/wordml" xmlns:w16se="http://schemas.microsoft.com/office/word/2015/wordml/symex" xmlns:wpg="http://schemas.microsoft.com/office/word/2010/wordprocessingGroup" xmlns:wpi="http://schemas.microsoft.com/office/word/2010/wordprocessingInk" xmlns:wne="http://schemas.microsoft.com/office/word/2006/wordml" xmlns:wps="http://schemas.microsoft.com/office/word/2010/wordprocessingShape" mc:Ignorable="w14 w15 w16se wp14">
   <w:p>
     <w:pPr>
       <w:pStyle w:val="Corpodetexto"/>
@@ -6159,7 +6360,7 @@
             </wp:anchor>
           </w:drawing>
         </mc:Choice>
-        <mc:Fallback>
+        <mc:Fallback xmlns:mv="urn:schemas-microsoft-com:mac:vml" xmlns:mo="http://schemas.microsoft.com/office/mac/office/2008/main">
           <w:pict>
             <v:group w14:anchorId="08E30FF0" id="Group_x0020_23" o:spid="_x0000_s1026" style="position:absolute;margin-left:90pt;margin-top:736.15pt;width:492.1pt;height:.5pt;z-index:-252368896;mso-position-horizontal-relative:page;mso-position-vertical-relative:page" coordorigin="1800,14724" coordsize="9842,10" o:gfxdata="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">
               <v:line id="Line_x0020_28" o:spid="_x0000_s1027" style="position:absolute;visibility:visible;mso-wrap-style:square" from="1800,14728" to="5737,14728" o:connectortype="straight" o:gfxdata="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" strokeweight="6095emu"/>
@@ -6268,7 +6469,7 @@
             </wp:anchor>
           </w:drawing>
         </mc:Choice>
-        <mc:Fallback>
+        <mc:Fallback xmlns:mv="urn:schemas-microsoft-com:mac:vml" xmlns:mo="http://schemas.microsoft.com/office/mac/office/2008/main">
           <w:pict>
             <v:shapetype w14:anchorId="729B4932" id="_x0000_t202" coordsize="21600,21600" o:spt="202" path="m0,0l0,21600,21600,21600,21600,0xe">
               <v:stroke joinstyle="miter"/>
@@ -6394,7 +6595,7 @@
                               <w:noProof/>
                               <w:sz w:val="16"/>
                             </w:rPr>
-                            <w:t>2</w:t>
+                            <w:t>12</w:t>
                           </w:r>
                           <w:r>
                             <w:fldChar w:fldCharType="end"/>
@@ -6425,7 +6626,11 @@
         </mc:Choice>
         <mc:Fallback>
           <w:pict>
-            <v:shape w14:anchorId="4A5408C3" id="Text_x0020_Box_x0020_21" o:spid="_x0000_s1029" type="#_x0000_t202" style="position:absolute;margin-left:510.5pt;margin-top:735.7pt;width:67.2pt;height:11.8pt;z-index:-252366848;visibility:visible;mso-wrap-style:square;mso-width-percent:0;mso-height-percent:0;mso-wrap-distance-left:9pt;mso-wrap-distance-top:0;mso-wrap-distance-right:9pt;mso-wrap-distance-bottom:0;mso-position-horizontal:absolute;mso-position-horizontal-relative:page;mso-position-vertical:absolute;mso-position-vertical-relative:page;mso-width-percent:0;mso-height-percent:0;mso-width-relative:page;mso-height-relative:page;v-text-anchor:top" o:gfxdata="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" filled="f" stroked="f">
+            <v:shapetype w14:anchorId="4A5408C3" id="_x0000_t202" coordsize="21600,21600" o:spt="202" path="m,l,21600r21600,l21600,xe">
+              <v:stroke joinstyle="miter"/>
+              <v:path gradientshapeok="t" o:connecttype="rect"/>
+            </v:shapetype>
+            <v:shape id="Text Box 21" o:spid="_x0000_s1029" type="#_x0000_t202" style="position:absolute;margin-left:510.5pt;margin-top:735.7pt;width:67.2pt;height:11.8pt;z-index:-252366848;visibility:visible;mso-wrap-style:square;mso-width-percent:0;mso-height-percent:0;mso-wrap-distance-left:9pt;mso-wrap-distance-top:0;mso-wrap-distance-right:9pt;mso-wrap-distance-bottom:0;mso-position-horizontal:absolute;mso-position-horizontal-relative:page;mso-position-vertical:absolute;mso-position-vertical-relative:page;mso-width-percent:0;mso-height-percent:0;mso-width-relative:page;mso-height-relative:page;v-text-anchor:top" o:gfxdata="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" filled="f" stroked="f">
               <v:textbox inset="0,0,0,0">
                 <w:txbxContent>
                   <w:p>
@@ -6459,7 +6664,7 @@
                         <w:noProof/>
                         <w:sz w:val="16"/>
                       </w:rPr>
-                      <w:t>13</w:t>
+                      <w:t>12</w:t>
                     </w:r>
                     <w:r>
                       <w:fldChar w:fldCharType="end"/>
@@ -6484,7 +6689,7 @@
 </file>
 
 <file path=word/footnotes.xml><?xml version="1.0" encoding="utf-8"?>
-<w:footnotes xmlns:wpc="http://schemas.microsoft.com/office/word/2010/wordprocessingCanvas" xmlns:mo="http://schemas.microsoft.com/office/mac/office/2008/main" xmlns:mc="http://schemas.openxmlformats.org/markup-compatibility/2006" xmlns:mv="urn:schemas-microsoft-com:mac:vml" xmlns:o="urn:schemas-microsoft-com:office:office" xmlns:r="http://schemas.openxmlformats.org/officeDocument/2006/relationships" xmlns:m="http://schemas.openxmlformats.org/officeDocument/2006/math" xmlns:v="urn:schemas-microsoft-com:vml" xmlns:wp14="http://schemas.microsoft.com/office/word/2010/wordprocessingDrawing" xmlns:wp="http://schemas.openxmlformats.org/drawingml/2006/wordprocessingDrawing" xmlns:w10="urn:schemas-microsoft-com:office:word" xmlns:w="http://schemas.openxmlformats.org/wordprocessingml/2006/main" xmlns:w14="http://schemas.microsoft.com/office/word/2010/wordml" xmlns:w15="http://schemas.microsoft.com/office/word/2012/wordml" xmlns:wpg="http://schemas.microsoft.com/office/word/2010/wordprocessingGroup" xmlns:wpi="http://schemas.microsoft.com/office/word/2010/wordprocessingInk" xmlns:wne="http://schemas.microsoft.com/office/word/2006/wordml" xmlns:wps="http://schemas.microsoft.com/office/word/2010/wordprocessingShape" mc:Ignorable="w14 w15 wp14">
+<w:footnotes xmlns:wpc="http://schemas.microsoft.com/office/word/2010/wordprocessingCanvas" xmlns:cx="http://schemas.microsoft.com/office/drawing/2014/chartex" xmlns:mc="http://schemas.openxmlformats.org/markup-compatibility/2006" xmlns:o="urn:schemas-microsoft-com:office:office" xmlns:r="http://schemas.openxmlformats.org/officeDocument/2006/relationships" xmlns:m="http://schemas.openxmlformats.org/officeDocument/2006/math" xmlns:v="urn:schemas-microsoft-com:vml" xmlns:wp14="http://schemas.microsoft.com/office/word/2010/wordprocessingDrawing" xmlns:wp="http://schemas.openxmlformats.org/drawingml/2006/wordprocessingDrawing" xmlns:w10="urn:schemas-microsoft-com:office:word" xmlns:w="http://schemas.openxmlformats.org/wordprocessingml/2006/main" xmlns:w14="http://schemas.microsoft.com/office/word/2010/wordml" xmlns:w15="http://schemas.microsoft.com/office/word/2012/wordml" xmlns:w16se="http://schemas.microsoft.com/office/word/2015/wordml/symex" xmlns:wpg="http://schemas.microsoft.com/office/word/2010/wordprocessingGroup" xmlns:wpi="http://schemas.microsoft.com/office/word/2010/wordprocessingInk" xmlns:wne="http://schemas.microsoft.com/office/word/2006/wordml" xmlns:wps="http://schemas.microsoft.com/office/word/2010/wordprocessingShape" mc:Ignorable="w14 w15 w16se wp14">
   <w:footnote w:type="separator" w:id="-1">
     <w:p>
       <w:r>
@@ -6503,7 +6708,7 @@
 </file>
 
 <file path=word/header1.xml><?xml version="1.0" encoding="utf-8"?>
-<w:hdr xmlns:wpc="http://schemas.microsoft.com/office/word/2010/wordprocessingCanvas" xmlns:mo="http://schemas.microsoft.com/office/mac/office/2008/main" xmlns:mc="http://schemas.openxmlformats.org/markup-compatibility/2006" xmlns:mv="urn:schemas-microsoft-com:mac:vml" xmlns:o="urn:schemas-microsoft-com:office:office" xmlns:r="http://schemas.openxmlformats.org/officeDocument/2006/relationships" xmlns:m="http://schemas.openxmlformats.org/officeDocument/2006/math" xmlns:v="urn:schemas-microsoft-com:vml" xmlns:wp14="http://schemas.microsoft.com/office/word/2010/wordprocessingDrawing" xmlns:wp="http://schemas.openxmlformats.org/drawingml/2006/wordprocessingDrawing" xmlns:w10="urn:schemas-microsoft-com:office:word" xmlns:w="http://schemas.openxmlformats.org/wordprocessingml/2006/main" xmlns:w14="http://schemas.microsoft.com/office/word/2010/wordml" xmlns:w15="http://schemas.microsoft.com/office/word/2012/wordml" xmlns:wpg="http://schemas.microsoft.com/office/word/2010/wordprocessingGroup" xmlns:wpi="http://schemas.microsoft.com/office/word/2010/wordprocessingInk" xmlns:wne="http://schemas.microsoft.com/office/word/2006/wordml" xmlns:wps="http://schemas.microsoft.com/office/word/2010/wordprocessingShape" mc:Ignorable="w14 w15 wp14">
+<w:hdr xmlns:wpc="http://schemas.microsoft.com/office/word/2010/wordprocessingCanvas" xmlns:cx="http://schemas.microsoft.com/office/drawing/2014/chartex" xmlns:mc="http://schemas.openxmlformats.org/markup-compatibility/2006" xmlns:o="urn:schemas-microsoft-com:office:office" xmlns:r="http://schemas.openxmlformats.org/officeDocument/2006/relationships" xmlns:m="http://schemas.openxmlformats.org/officeDocument/2006/math" xmlns:v="urn:schemas-microsoft-com:vml" xmlns:wp14="http://schemas.microsoft.com/office/word/2010/wordprocessingDrawing" xmlns:wp="http://schemas.openxmlformats.org/drawingml/2006/wordprocessingDrawing" xmlns:w10="urn:schemas-microsoft-com:office:word" xmlns:w="http://schemas.openxmlformats.org/wordprocessingml/2006/main" xmlns:w14="http://schemas.microsoft.com/office/word/2010/wordml" xmlns:w15="http://schemas.microsoft.com/office/word/2012/wordml" xmlns:w16se="http://schemas.microsoft.com/office/word/2015/wordml/symex" xmlns:wpg="http://schemas.microsoft.com/office/word/2010/wordprocessingGroup" xmlns:wpi="http://schemas.microsoft.com/office/word/2010/wordprocessingInk" xmlns:wne="http://schemas.microsoft.com/office/word/2006/wordml" xmlns:wps="http://schemas.microsoft.com/office/word/2010/wordprocessingShape" mc:Ignorable="w14 w15 w16se wp14">
   <w:p>
     <w:pPr>
       <w:pStyle w:val="Corpodetexto"/>
@@ -6634,7 +6839,7 @@
             </wp:anchor>
           </w:drawing>
         </mc:Choice>
-        <mc:Fallback>
+        <mc:Fallback xmlns:mv="urn:schemas-microsoft-com:mac:vml" xmlns:mo="http://schemas.microsoft.com/office/mac/office/2008/main">
           <w:pict>
             <v:shapetype w14:anchorId="115A9CC2" id="_x0000_t202" coordsize="21600,21600" o:spt="202" path="m0,0l0,21600,21600,21600,21600,0xe">
               <v:stroke joinstyle="miter"/>
@@ -6847,7 +7052,7 @@
             </wp:anchor>
           </w:drawing>
         </mc:Choice>
-        <mc:Fallback>
+        <mc:Fallback xmlns:mv="urn:schemas-microsoft-com:mac:vml" xmlns:mo="http://schemas.microsoft.com/office/mac/office/2008/main">
           <w:pict>
             <v:group w14:anchorId="7E3E339B" id="Group_x0020_31" o:spid="_x0000_s1026" style="position:absolute;margin-left:90pt;margin-top:45.7pt;width:432.1pt;height:.5pt;z-index:-252372992;mso-position-horizontal-relative:page;mso-position-vertical-relative:page" coordorigin="1800,914" coordsize="8642,10" o:gfxdata="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">
               <v:line id="Line_x0020_34" o:spid="_x0000_s1027" style="position:absolute;visibility:visible;mso-wrap-style:square" from="1800,919" to="6121,919" o:connectortype="straight" o:gfxdata="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" strokeweight=".48pt"/>
@@ -6954,7 +7159,7 @@
             </wp:anchor>
           </w:drawing>
         </mc:Choice>
-        <mc:Fallback>
+        <mc:Fallback xmlns:mv="urn:schemas-microsoft-com:mac:vml" xmlns:mo="http://schemas.microsoft.com/office/mac/office/2008/main">
           <w:pict>
             <v:shape w14:anchorId="153FF713" id="Text_x0020_Box_x0020_30" o:spid="_x0000_s1027" type="#_x0000_t202" style="position:absolute;margin-left:94.4pt;margin-top:45.25pt;width:104.45pt;height:11.8pt;z-index:-252371968;visibility:visible;mso-wrap-style:square;mso-width-percent:0;mso-height-percent:0;mso-wrap-distance-left:9pt;mso-wrap-distance-top:0;mso-wrap-distance-right:9pt;mso-wrap-distance-bottom:0;mso-position-horizontal:absolute;mso-position-horizontal-relative:page;mso-position-vertical:absolute;mso-position-vertical-relative:page;mso-width-percent:0;mso-height-percent:0;mso-width-relative:page;mso-height-relative:page;v-text-anchor:top" o:gfxdata="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" filled="f" stroked="f">
               <v:textbox inset="0,0,0,0">
@@ -6987,7 +7192,7 @@
 </file>
 
 <file path=word/header2.xml><?xml version="1.0" encoding="utf-8"?>
-<w:hdr xmlns:wpc="http://schemas.microsoft.com/office/word/2010/wordprocessingCanvas" xmlns:mo="http://schemas.microsoft.com/office/mac/office/2008/main" xmlns:mc="http://schemas.openxmlformats.org/markup-compatibility/2006" xmlns:mv="urn:schemas-microsoft-com:mac:vml" xmlns:o="urn:schemas-microsoft-com:office:office" xmlns:r="http://schemas.openxmlformats.org/officeDocument/2006/relationships" xmlns:m="http://schemas.openxmlformats.org/officeDocument/2006/math" xmlns:v="urn:schemas-microsoft-com:vml" xmlns:wp14="http://schemas.microsoft.com/office/word/2010/wordprocessingDrawing" xmlns:wp="http://schemas.openxmlformats.org/drawingml/2006/wordprocessingDrawing" xmlns:w10="urn:schemas-microsoft-com:office:word" xmlns:w="http://schemas.openxmlformats.org/wordprocessingml/2006/main" xmlns:w14="http://schemas.microsoft.com/office/word/2010/wordml" xmlns:w15="http://schemas.microsoft.com/office/word/2012/wordml" xmlns:wpg="http://schemas.microsoft.com/office/word/2010/wordprocessingGroup" xmlns:wpi="http://schemas.microsoft.com/office/word/2010/wordprocessingInk" xmlns:wne="http://schemas.microsoft.com/office/word/2006/wordml" xmlns:wps="http://schemas.microsoft.com/office/word/2010/wordprocessingShape" mc:Ignorable="w14 w15 wp14">
+<w:hdr xmlns:wpc="http://schemas.microsoft.com/office/word/2010/wordprocessingCanvas" xmlns:cx="http://schemas.microsoft.com/office/drawing/2014/chartex" xmlns:mc="http://schemas.openxmlformats.org/markup-compatibility/2006" xmlns:o="urn:schemas-microsoft-com:office:office" xmlns:r="http://schemas.openxmlformats.org/officeDocument/2006/relationships" xmlns:m="http://schemas.openxmlformats.org/officeDocument/2006/math" xmlns:v="urn:schemas-microsoft-com:vml" xmlns:wp14="http://schemas.microsoft.com/office/word/2010/wordprocessingDrawing" xmlns:wp="http://schemas.openxmlformats.org/drawingml/2006/wordprocessingDrawing" xmlns:w10="urn:schemas-microsoft-com:office:word" xmlns:w="http://schemas.openxmlformats.org/wordprocessingml/2006/main" xmlns:w14="http://schemas.microsoft.com/office/word/2010/wordml" xmlns:w15="http://schemas.microsoft.com/office/word/2012/wordml" xmlns:w16se="http://schemas.microsoft.com/office/word/2015/wordml/symex" xmlns:wpg="http://schemas.microsoft.com/office/word/2010/wordprocessingGroup" xmlns:wpi="http://schemas.microsoft.com/office/word/2010/wordprocessingInk" xmlns:wne="http://schemas.microsoft.com/office/word/2006/wordml" xmlns:wps="http://schemas.microsoft.com/office/word/2010/wordprocessingShape" mc:Ignorable="w14 w15 w16se wp14">
   <w:p>
     <w:pPr>
       <w:pStyle w:val="Corpodetexto"/>
@@ -7144,7 +7349,7 @@
             </wp:anchor>
           </w:drawing>
         </mc:Choice>
-        <mc:Fallback>
+        <mc:Fallback xmlns:mv="urn:schemas-microsoft-com:mac:vml" xmlns:mo="http://schemas.microsoft.com/office/mac/office/2008/main">
           <w:pict>
             <v:group w14:anchorId="393C8AB8" id="Group_x0020_17" o:spid="_x0000_s1026" style="position:absolute;margin-left:90pt;margin-top:45.7pt;width:432.1pt;height:.5pt;z-index:-252365824;mso-position-horizontal-relative:page;mso-position-vertical-relative:page" coordorigin="1800,914" coordsize="8642,10" o:gfxdata="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">
               <v:line id="Line_x0020_20" o:spid="_x0000_s1027" style="position:absolute;visibility:visible;mso-wrap-style:square" from="1800,919" to="6121,919" o:connectortype="straight" o:gfxdata="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" strokeweight=".48pt"/>
@@ -7251,7 +7456,7 @@
             </wp:anchor>
           </w:drawing>
         </mc:Choice>
-        <mc:Fallback>
+        <mc:Fallback xmlns:mv="urn:schemas-microsoft-com:mac:vml" xmlns:mo="http://schemas.microsoft.com/office/mac/office/2008/main">
           <w:pict>
             <v:shapetype w14:anchorId="153A3FAE" id="_x0000_t202" coordsize="21600,21600" o:spt="202" path="m0,0l0,21600,21600,21600,21600,0xe">
               <v:stroke joinstyle="miter"/>
@@ -7396,7 +7601,7 @@
             </wp:anchor>
           </w:drawing>
         </mc:Choice>
-        <mc:Fallback>
+        <mc:Fallback xmlns:mv="urn:schemas-microsoft-com:mac:vml" xmlns:mo="http://schemas.microsoft.com/office/mac/office/2008/main">
           <w:pict>
             <v:shape w14:anchorId="76A9B4EC" id="Text_x0020_Box_x0020_15" o:spid="_x0000_s1031" type="#_x0000_t202" style="position:absolute;margin-left:467.7pt;margin-top:45.25pt;width:50.1pt;height:11.8pt;z-index:-252363776;visibility:visible;mso-wrap-style:square;mso-width-percent:0;mso-height-percent:0;mso-wrap-distance-left:9pt;mso-wrap-distance-top:0;mso-wrap-distance-right:9pt;mso-wrap-distance-bottom:0;mso-position-horizontal:absolute;mso-position-horizontal-relative:page;mso-position-vertical:absolute;mso-position-vertical-relative:page;mso-width-percent:0;mso-height-percent:0;mso-width-relative:page;mso-height-relative:page;v-text-anchor:top" o:gfxdata="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" filled="f" stroked="f">
               <v:textbox inset="0,0,0,0">
@@ -7447,7 +7652,7 @@
 </file>
 
 <file path=word/header3.xml><?xml version="1.0" encoding="utf-8"?>
-<w:hdr xmlns:wpc="http://schemas.microsoft.com/office/word/2010/wordprocessingCanvas" xmlns:mo="http://schemas.microsoft.com/office/mac/office/2008/main" xmlns:mc="http://schemas.openxmlformats.org/markup-compatibility/2006" xmlns:mv="urn:schemas-microsoft-com:mac:vml" xmlns:o="urn:schemas-microsoft-com:office:office" xmlns:r="http://schemas.openxmlformats.org/officeDocument/2006/relationships" xmlns:m="http://schemas.openxmlformats.org/officeDocument/2006/math" xmlns:v="urn:schemas-microsoft-com:vml" xmlns:wp14="http://schemas.microsoft.com/office/word/2010/wordprocessingDrawing" xmlns:wp="http://schemas.openxmlformats.org/drawingml/2006/wordprocessingDrawing" xmlns:w10="urn:schemas-microsoft-com:office:word" xmlns:w="http://schemas.openxmlformats.org/wordprocessingml/2006/main" xmlns:w14="http://schemas.microsoft.com/office/word/2010/wordml" xmlns:w15="http://schemas.microsoft.com/office/word/2012/wordml" xmlns:wpg="http://schemas.microsoft.com/office/word/2010/wordprocessingGroup" xmlns:wpi="http://schemas.microsoft.com/office/word/2010/wordprocessingInk" xmlns:wne="http://schemas.microsoft.com/office/word/2006/wordml" xmlns:wps="http://schemas.microsoft.com/office/word/2010/wordprocessingShape" mc:Ignorable="w14 w15 wp14">
+<w:hdr xmlns:wpc="http://schemas.microsoft.com/office/word/2010/wordprocessingCanvas" xmlns:cx="http://schemas.microsoft.com/office/drawing/2014/chartex" xmlns:mc="http://schemas.openxmlformats.org/markup-compatibility/2006" xmlns:o="urn:schemas-microsoft-com:office:office" xmlns:r="http://schemas.openxmlformats.org/officeDocument/2006/relationships" xmlns:m="http://schemas.openxmlformats.org/officeDocument/2006/math" xmlns:v="urn:schemas-microsoft-com:vml" xmlns:wp14="http://schemas.microsoft.com/office/word/2010/wordprocessingDrawing" xmlns:wp="http://schemas.openxmlformats.org/drawingml/2006/wordprocessingDrawing" xmlns:w10="urn:schemas-microsoft-com:office:word" xmlns:w="http://schemas.openxmlformats.org/wordprocessingml/2006/main" xmlns:w14="http://schemas.microsoft.com/office/word/2010/wordml" xmlns:w15="http://schemas.microsoft.com/office/word/2012/wordml" xmlns:w16se="http://schemas.microsoft.com/office/word/2015/wordml/symex" xmlns:wpg="http://schemas.microsoft.com/office/word/2010/wordprocessingGroup" xmlns:wpi="http://schemas.microsoft.com/office/word/2010/wordprocessingInk" xmlns:wne="http://schemas.microsoft.com/office/word/2006/wordml" xmlns:wps="http://schemas.microsoft.com/office/word/2010/wordprocessingShape" mc:Ignorable="w14 w15 w16se wp14">
   <w:p>
     <w:pPr>
       <w:pStyle w:val="Corpodetexto"/>
@@ -7604,7 +7809,7 @@
             </wp:anchor>
           </w:drawing>
         </mc:Choice>
-        <mc:Fallback>
+        <mc:Fallback xmlns:mv="urn:schemas-microsoft-com:mac:vml" xmlns:mo="http://schemas.microsoft.com/office/mac/office/2008/main">
           <w:pict>
             <v:group w14:anchorId="42D8B6BB" id="Group_x0020_11" o:spid="_x0000_s1026" style="position:absolute;margin-left:90pt;margin-top:45.7pt;width:432.1pt;height:.5pt;z-index:-252362752;mso-position-horizontal-relative:page;mso-position-vertical-relative:page" coordorigin="1800,914" coordsize="8642,10" o:gfxdata="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">
               <v:line id="Line_x0020_14" o:spid="_x0000_s1027" style="position:absolute;visibility:visible;mso-wrap-style:square" from="1800,919" to="6121,919" o:connectortype="straight" o:gfxdata="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" strokeweight=".48pt"/>
@@ -7711,7 +7916,7 @@
             </wp:anchor>
           </w:drawing>
         </mc:Choice>
-        <mc:Fallback>
+        <mc:Fallback xmlns:mv="urn:schemas-microsoft-com:mac:vml" xmlns:mo="http://schemas.microsoft.com/office/mac/office/2008/main">
           <w:pict>
             <v:shapetype w14:anchorId="6AE3C3A9" id="_x0000_t202" coordsize="21600,21600" o:spt="202" path="m0,0l0,21600,21600,21600,21600,0xe">
               <v:stroke joinstyle="miter"/>
@@ -7838,7 +8043,7 @@
             </wp:anchor>
           </w:drawing>
         </mc:Choice>
-        <mc:Fallback>
+        <mc:Fallback xmlns:mv="urn:schemas-microsoft-com:mac:vml" xmlns:mo="http://schemas.microsoft.com/office/mac/office/2008/main">
           <w:pict>
             <v:shape w14:anchorId="3ED60A74" id="Text_x0020_Box_x0020_9" o:spid="_x0000_s1033" type="#_x0000_t202" style="position:absolute;margin-left:467.7pt;margin-top:45.25pt;width:50.1pt;height:11.8pt;z-index:-252360704;visibility:visible;mso-wrap-style:square;mso-width-percent:0;mso-height-percent:0;mso-wrap-distance-left:9pt;mso-wrap-distance-top:0;mso-wrap-distance-right:9pt;mso-wrap-distance-bottom:0;mso-position-horizontal:absolute;mso-position-horizontal-relative:page;mso-position-vertical:absolute;mso-position-vertical-relative:page;mso-width-percent:0;mso-height-percent:0;mso-width-relative:page;mso-height-relative:page;v-text-anchor:top" o:gfxdata="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" filled="f" stroked="f">
               <v:textbox inset="0,0,0,0">
@@ -7871,7 +8076,7 @@
 </file>
 
 <file path=word/header4.xml><?xml version="1.0" encoding="utf-8"?>
-<w:hdr xmlns:wpc="http://schemas.microsoft.com/office/word/2010/wordprocessingCanvas" xmlns:mo="http://schemas.microsoft.com/office/mac/office/2008/main" xmlns:mc="http://schemas.openxmlformats.org/markup-compatibility/2006" xmlns:mv="urn:schemas-microsoft-com:mac:vml" xmlns:o="urn:schemas-microsoft-com:office:office" xmlns:r="http://schemas.openxmlformats.org/officeDocument/2006/relationships" xmlns:m="http://schemas.openxmlformats.org/officeDocument/2006/math" xmlns:v="urn:schemas-microsoft-com:vml" xmlns:wp14="http://schemas.microsoft.com/office/word/2010/wordprocessingDrawing" xmlns:wp="http://schemas.openxmlformats.org/drawingml/2006/wordprocessingDrawing" xmlns:w10="urn:schemas-microsoft-com:office:word" xmlns:w="http://schemas.openxmlformats.org/wordprocessingml/2006/main" xmlns:w14="http://schemas.microsoft.com/office/word/2010/wordml" xmlns:w15="http://schemas.microsoft.com/office/word/2012/wordml" xmlns:wpg="http://schemas.microsoft.com/office/word/2010/wordprocessingGroup" xmlns:wpi="http://schemas.microsoft.com/office/word/2010/wordprocessingInk" xmlns:wne="http://schemas.microsoft.com/office/word/2006/wordml" xmlns:wps="http://schemas.microsoft.com/office/word/2010/wordprocessingShape" mc:Ignorable="w14 w15 wp14">
+<w:hdr xmlns:wpc="http://schemas.microsoft.com/office/word/2010/wordprocessingCanvas" xmlns:cx="http://schemas.microsoft.com/office/drawing/2014/chartex" xmlns:mc="http://schemas.openxmlformats.org/markup-compatibility/2006" xmlns:o="urn:schemas-microsoft-com:office:office" xmlns:r="http://schemas.openxmlformats.org/officeDocument/2006/relationships" xmlns:m="http://schemas.openxmlformats.org/officeDocument/2006/math" xmlns:v="urn:schemas-microsoft-com:vml" xmlns:wp14="http://schemas.microsoft.com/office/word/2010/wordprocessingDrawing" xmlns:wp="http://schemas.openxmlformats.org/drawingml/2006/wordprocessingDrawing" xmlns:w10="urn:schemas-microsoft-com:office:word" xmlns:w="http://schemas.openxmlformats.org/wordprocessingml/2006/main" xmlns:w14="http://schemas.microsoft.com/office/word/2010/wordml" xmlns:w15="http://schemas.microsoft.com/office/word/2012/wordml" xmlns:w16se="http://schemas.microsoft.com/office/word/2015/wordml/symex" xmlns:wpg="http://schemas.microsoft.com/office/word/2010/wordprocessingGroup" xmlns:wpi="http://schemas.microsoft.com/office/word/2010/wordprocessingInk" xmlns:wne="http://schemas.microsoft.com/office/word/2006/wordml" xmlns:wps="http://schemas.microsoft.com/office/word/2010/wordprocessingShape" mc:Ignorable="w14 w15 w16se wp14">
   <w:p>
     <w:pPr>
       <w:pStyle w:val="Corpodetexto"/>
@@ -8028,7 +8233,7 @@
             </wp:anchor>
           </w:drawing>
         </mc:Choice>
-        <mc:Fallback>
+        <mc:Fallback xmlns:mv="urn:schemas-microsoft-com:mac:vml" xmlns:mo="http://schemas.microsoft.com/office/mac/office/2008/main">
           <w:pict>
             <v:group w14:anchorId="7D7BB678" id="Group_x0020_5" o:spid="_x0000_s1026" style="position:absolute;margin-left:90pt;margin-top:45.7pt;width:432.1pt;height:.5pt;z-index:-252359680;mso-position-horizontal-relative:page;mso-position-vertical-relative:page" coordorigin="1800,914" coordsize="8642,10" o:gfxdata="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">
               <v:line id="Line_x0020_8" o:spid="_x0000_s1027" style="position:absolute;visibility:visible;mso-wrap-style:square" from="1800,919" to="6121,919" o:connectortype="straight" o:gfxdata="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" strokeweight=".48pt"/>
@@ -8108,7 +8313,7 @@
             </wp:anchor>
           </w:drawing>
         </mc:Choice>
-        <mc:Fallback>
+        <mc:Fallback xmlns:mv="urn:schemas-microsoft-com:mac:vml" xmlns:mo="http://schemas.microsoft.com/office/mac/office/2008/main">
           <w:pict>
             <v:line w14:anchorId="3182681E" id="Line_x0020_4" o:spid="_x0000_s1026" style="position:absolute;z-index:-252358656;visibility:visible;mso-wrap-style:square;mso-width-percent:0;mso-height-percent:0;mso-wrap-distance-left:9pt;mso-wrap-distance-top:0;mso-wrap-distance-right:9pt;mso-wrap-distance-bottom:0;mso-position-horizontal:absolute;mso-position-horizontal-relative:page;mso-position-vertical:absolute;mso-position-vertical-relative:page;mso-width-percent:0;mso-height-percent:0;mso-width-relative:page;mso-height-relative:page" from="88.55pt,93.6pt" to="523.5pt,93.6pt" o:gfxdata="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" strokecolor="#1f487c" strokeweight="2.16pt">
               <w10:wrap anchorx="page" anchory="page"/>
@@ -8212,7 +8417,7 @@
             </wp:anchor>
           </w:drawing>
         </mc:Choice>
-        <mc:Fallback>
+        <mc:Fallback xmlns:mv="urn:schemas-microsoft-com:mac:vml" xmlns:mo="http://schemas.microsoft.com/office/mac/office/2008/main">
           <w:pict>
             <v:shapetype w14:anchorId="7F690561" id="_x0000_t202" coordsize="21600,21600" o:spt="202" path="m0,0l0,21600,21600,21600,21600,0xe">
               <v:stroke joinstyle="miter"/>
@@ -8345,7 +8550,7 @@
             </wp:anchor>
           </w:drawing>
         </mc:Choice>
-        <mc:Fallback>
+        <mc:Fallback xmlns:mv="urn:schemas-microsoft-com:mac:vml" xmlns:mo="http://schemas.microsoft.com/office/mac/office/2008/main">
           <w:pict>
             <v:shape w14:anchorId="7B005BB6" id="Text_x0020_Box_x0020_2" o:spid="_x0000_s1035" type="#_x0000_t202" style="position:absolute;margin-left:467.7pt;margin-top:45.25pt;width:50.1pt;height:11.8pt;z-index:-252356608;visibility:visible;mso-wrap-style:square;mso-width-percent:0;mso-height-percent:0;mso-wrap-distance-left:9pt;mso-wrap-distance-top:0;mso-wrap-distance-right:9pt;mso-wrap-distance-bottom:0;mso-position-horizontal:absolute;mso-position-horizontal-relative:page;mso-position-vertical:absolute;mso-position-vertical-relative:page;mso-width-percent:0;mso-height-percent:0;mso-width-relative:page;mso-height-relative:page;v-text-anchor:top" o:gfxdata="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" filled="f" stroked="f">
               <v:textbox inset="0,0,0,0">
@@ -8494,7 +8699,7 @@
             </wp:anchor>
           </w:drawing>
         </mc:Choice>
-        <mc:Fallback>
+        <mc:Fallback xmlns:mv="urn:schemas-microsoft-com:mac:vml" xmlns:mo="http://schemas.microsoft.com/office/mac/office/2008/main">
           <w:pict>
             <v:shape w14:anchorId="57CB5086" id="Text_x0020_Box_x0020_1" o:spid="_x0000_s1036" type="#_x0000_t202" style="position:absolute;margin-left:89pt;margin-top:71.15pt;width:118.2pt;height:21.4pt;z-index:-252355584;visibility:visible;mso-wrap-style:square;mso-width-percent:0;mso-height-percent:0;mso-wrap-distance-left:9pt;mso-wrap-distance-top:0;mso-wrap-distance-right:9pt;mso-wrap-distance-bottom:0;mso-position-horizontal:absolute;mso-position-horizontal-relative:page;mso-position-vertical:absolute;mso-position-vertical-relative:page;mso-width-percent:0;mso-height-percent:0;mso-width-relative:page;mso-height-relative:page;v-text-anchor:top" o:gfxdata="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" filled="f" stroked="f">
               <v:textbox inset="0,0,0,0">
@@ -8547,8 +8752,8 @@
 </file>
 
 <file path=word/numbering.xml><?xml version="1.0" encoding="utf-8"?>
-<w:numbering xmlns:wpc="http://schemas.microsoft.com/office/word/2010/wordprocessingCanvas" xmlns:mo="http://schemas.microsoft.com/office/mac/office/2008/main" xmlns:mc="http://schemas.openxmlformats.org/markup-compatibility/2006" xmlns:mv="urn:schemas-microsoft-com:mac:vml" xmlns:o="urn:schemas-microsoft-com:office:office" xmlns:r="http://schemas.openxmlformats.org/officeDocument/2006/relationships" xmlns:m="http://schemas.openxmlformats.org/officeDocument/2006/math" xmlns:v="urn:schemas-microsoft-com:vml" xmlns:wp14="http://schemas.microsoft.com/office/word/2010/wordprocessingDrawing" xmlns:wp="http://schemas.openxmlformats.org/drawingml/2006/wordprocessingDrawing" xmlns:w10="urn:schemas-microsoft-com:office:word" xmlns:w="http://schemas.openxmlformats.org/wordprocessingml/2006/main" xmlns:w14="http://schemas.microsoft.com/office/word/2010/wordml" xmlns:w15="http://schemas.microsoft.com/office/word/2012/wordml" xmlns:wpg="http://schemas.microsoft.com/office/word/2010/wordprocessingGroup" xmlns:wpi="http://schemas.microsoft.com/office/word/2010/wordprocessingInk" xmlns:wne="http://schemas.microsoft.com/office/word/2006/wordml" xmlns:wps="http://schemas.microsoft.com/office/word/2010/wordprocessingShape" mc:Ignorable="w14 w15 wp14">
-  <w:abstractNum w:abstractNumId="0">
+<w:numbering xmlns:wpc="http://schemas.microsoft.com/office/word/2010/wordprocessingCanvas" xmlns:cx="http://schemas.microsoft.com/office/drawing/2014/chartex" xmlns:mc="http://schemas.openxmlformats.org/markup-compatibility/2006" xmlns:o="urn:schemas-microsoft-com:office:office" xmlns:r="http://schemas.openxmlformats.org/officeDocument/2006/relationships" xmlns:m="http://schemas.openxmlformats.org/officeDocument/2006/math" xmlns:v="urn:schemas-microsoft-com:vml" xmlns:wp14="http://schemas.microsoft.com/office/word/2010/wordprocessingDrawing" xmlns:wp="http://schemas.openxmlformats.org/drawingml/2006/wordprocessingDrawing" xmlns:w10="urn:schemas-microsoft-com:office:word" xmlns:w="http://schemas.openxmlformats.org/wordprocessingml/2006/main" xmlns:w14="http://schemas.microsoft.com/office/word/2010/wordml" xmlns:w15="http://schemas.microsoft.com/office/word/2012/wordml" xmlns:w16se="http://schemas.microsoft.com/office/word/2015/wordml/symex" xmlns:wpg="http://schemas.microsoft.com/office/word/2010/wordprocessingGroup" xmlns:wpi="http://schemas.microsoft.com/office/word/2010/wordprocessingInk" xmlns:wne="http://schemas.microsoft.com/office/word/2006/wordml" xmlns:wps="http://schemas.microsoft.com/office/word/2010/wordprocessingShape" mc:Ignorable="w14 w15 w16se wp14">
+  <w:abstractNum w:abstractNumId="0" w15:restartNumberingAfterBreak="0">
     <w:nsid w:val="597653F3"/>
     <w:multiLevelType w:val="multilevel"/>
     <w:tmpl w:val="96DE5972"/>
@@ -8676,7 +8881,7 @@
       </w:rPr>
     </w:lvl>
   </w:abstractNum>
-  <w:abstractNum w:abstractNumId="1">
+  <w:abstractNum w:abstractNumId="1" w15:restartNumberingAfterBreak="0">
     <w:nsid w:val="68A7279A"/>
     <w:multiLevelType w:val="multilevel"/>
     <w:tmpl w:val="C64E33D8"/>
@@ -8818,7 +9023,7 @@
 </file>
 
 <file path=word/styles.xml><?xml version="1.0" encoding="utf-8"?>
-<w:styles xmlns:mc="http://schemas.openxmlformats.org/markup-compatibility/2006" xmlns:r="http://schemas.openxmlformats.org/officeDocument/2006/relationships" xmlns:w="http://schemas.openxmlformats.org/wordprocessingml/2006/main" xmlns:w14="http://schemas.microsoft.com/office/word/2010/wordml" xmlns:w15="http://schemas.microsoft.com/office/word/2012/wordml" mc:Ignorable="w14 w15">
+<w:styles xmlns:mc="http://schemas.openxmlformats.org/markup-compatibility/2006" xmlns:r="http://schemas.openxmlformats.org/officeDocument/2006/relationships" xmlns:w="http://schemas.openxmlformats.org/wordprocessingml/2006/main" xmlns:w14="http://schemas.microsoft.com/office/word/2010/wordml" xmlns:w15="http://schemas.microsoft.com/office/word/2012/wordml" xmlns:w16se="http://schemas.microsoft.com/office/word/2015/wordml/symex" mc:Ignorable="w14 w15 w16se">
   <w:docDefaults>
     <w:rPrDefault>
       <w:rPr>
@@ -8836,7 +9041,7 @@
       </w:pPr>
     </w:pPrDefault>
   </w:docDefaults>
-  <w:latentStyles w:defLockedState="0" w:defUIPriority="99" w:defSemiHidden="0" w:defUnhideWhenUsed="0" w:defQFormat="0" w:count="380">
+  <w:latentStyles w:defLockedState="0" w:defUIPriority="99" w:defSemiHidden="0" w:defUnhideWhenUsed="0" w:defQFormat="0" w:count="371">
     <w:lsdException w:name="Normal" w:uiPriority="0" w:qFormat="1"/>
     <w:lsdException w:name="heading 1" w:uiPriority="9" w:qFormat="1"/>
     <w:lsdException w:name="heading 2" w:semiHidden="1" w:uiPriority="9" w:unhideWhenUsed="1" w:qFormat="1"/>
@@ -8993,15 +9198,6 @@
     <w:lsdException w:name="Balloon Text" w:semiHidden="1" w:unhideWhenUsed="1"/>
     <w:lsdException w:name="Table Grid" w:uiPriority="39"/>
     <w:lsdException w:name="Table Theme" w:semiHidden="1" w:unhideWhenUsed="1"/>
-    <w:lsdException w:name="Note Level 1" w:semiHidden="1" w:unhideWhenUsed="1"/>
-    <w:lsdException w:name="Note Level 2" w:semiHidden="1" w:unhideWhenUsed="1"/>
-    <w:lsdException w:name="Note Level 3" w:semiHidden="1" w:unhideWhenUsed="1"/>
-    <w:lsdException w:name="Note Level 4" w:semiHidden="1" w:unhideWhenUsed="1"/>
-    <w:lsdException w:name="Note Level 5" w:semiHidden="1" w:unhideWhenUsed="1"/>
-    <w:lsdException w:name="Note Level 6" w:semiHidden="1" w:unhideWhenUsed="1"/>
-    <w:lsdException w:name="Note Level 7" w:semiHidden="1" w:unhideWhenUsed="1"/>
-    <w:lsdException w:name="Note Level 8" w:semiHidden="1" w:unhideWhenUsed="1"/>
-    <w:lsdException w:name="Note Level 9" w:semiHidden="1" w:unhideWhenUsed="1"/>
     <w:lsdException w:name="Placeholder Text" w:semiHidden="1"/>
     <w:lsdException w:name="No Spacing" w:uiPriority="1" w:qFormat="1"/>
     <w:lsdException w:name="Light Shading" w:uiPriority="60"/>

</xml_diff>

<commit_message>
Criação de diagramas e atualização da documentação 27/01/2019T10:29
</commit_message>
<xml_diff>
--- a/Modelo-Documento-Requisitos.docx
+++ b/Modelo-Documento-Requisitos.docx
@@ -855,8 +855,8 @@
           <w:sz w:val="18"/>
         </w:rPr>
         <w:sectPr>
-          <w:headerReference w:type="default" r:id="rId7"/>
-          <w:footerReference w:type="default" r:id="rId8"/>
+          <w:headerReference w:type="default" r:id="rId8"/>
+          <w:footerReference w:type="default" r:id="rId9"/>
           <w:pgSz w:w="12240" w:h="15840"/>
           <w:pgMar w:top="1120" w:right="1380" w:bottom="1020" w:left="1660" w:header="914" w:footer="836" w:gutter="0"/>
           <w:pgNumType w:start="2"/>
@@ -2072,7 +2072,7 @@
               </wp:inline>
             </w:drawing>
           </mc:Choice>
-          <mc:Fallback xmlns:mv="urn:schemas-microsoft-com:mac:vml" xmlns:mo="http://schemas.microsoft.com/office/mac/office/2008/main">
+          <mc:Fallback xmlns:mo="http://schemas.microsoft.com/office/mac/office/2008/main" xmlns:mv="urn:schemas-microsoft-com:mac:vml">
             <w:pict>
               <v:group w14:anchorId="039C3E64" id="Group_x0020_10" o:spid="_x0000_s1026" style="width:434.95pt;height:2.2pt;mso-position-horizontal-relative:char;mso-position-vertical-relative:line" coordsize="8699,44" o:gfxdata="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">
                 <v:line id="Line_x0020_11" o:spid="_x0000_s1027" style="position:absolute;visibility:visible;mso-wrap-style:square" from="0,22" to="8699,22" o:connectortype="straight" o:gfxdata="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" strokecolor="#1f487c" strokeweight="2.16pt"/>
@@ -2353,7 +2353,7 @@
               </wp:inline>
             </w:drawing>
           </mc:Choice>
-          <mc:Fallback xmlns:mv="urn:schemas-microsoft-com:mac:vml" xmlns:mo="http://schemas.microsoft.com/office/mac/office/2008/main">
+          <mc:Fallback xmlns:mo="http://schemas.microsoft.com/office/mac/office/2008/main" xmlns:mv="urn:schemas-microsoft-com:mac:vml">
             <w:pict>
               <v:group w14:anchorId="1E75BFC5" id="Group_x0020_8" o:spid="_x0000_s1026" style="width:434.95pt;height:2.2pt;mso-position-horizontal-relative:char;mso-position-vertical-relative:line" coordsize="8699,44" o:gfxdata="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">
                 <v:line id="Line_x0020_9" o:spid="_x0000_s1027" style="position:absolute;visibility:visible;mso-wrap-style:square" from="0,22" to="8699,22" o:connectortype="straight" o:gfxdata="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" strokecolor="#1f487c" strokeweight="2.16pt"/>
@@ -2430,23 +2430,7 @@
           <w:rFonts w:ascii="Calibri Light" w:eastAsia="Calibri Light" w:hAnsi="Calibri Light" w:cs="Calibri Light"/>
           <w:lang w:val="pt-BR"/>
         </w:rPr>
-        <w:t xml:space="preserve">Uma agência de turismo chamada </w:t>
-      </w:r>
-      <w:proofErr w:type="spellStart"/>
-      <w:r>
-        <w:rPr>
-          <w:rFonts w:ascii="Calibri Light" w:eastAsia="Calibri Light" w:hAnsi="Calibri Light" w:cs="Calibri Light"/>
-          <w:lang w:val="pt-BR"/>
-        </w:rPr>
-        <w:t>CodeTur</w:t>
-      </w:r>
-      <w:proofErr w:type="spellEnd"/>
-      <w:r>
-        <w:rPr>
-          <w:rFonts w:ascii="Calibri Light" w:eastAsia="Calibri Light" w:hAnsi="Calibri Light" w:cs="Calibri Light"/>
-          <w:lang w:val="pt-BR"/>
-        </w:rPr>
-        <w:t xml:space="preserve"> de pequeno porte que atua no ramo de pacotes turísticos voltado para desenvolvedores criada por Fernando Ramos em 2019 na região da Avenida Paulista em São Paulo. </w:t>
+        <w:t xml:space="preserve">Uma agência de turismo chamada CodeTur de pequeno porte que atua no ramo de pacotes turísticos voltado para desenvolvedores criada por Fernando Ramos em 2019 na região da Avenida Paulista em São Paulo. </w:t>
       </w:r>
     </w:p>
     <w:p>
@@ -2816,7 +2800,7 @@
           <w:sz w:val="20"/>
         </w:rPr>
         <w:sectPr>
-          <w:headerReference w:type="default" r:id="rId9"/>
+          <w:headerReference w:type="default" r:id="rId10"/>
           <w:pgSz w:w="12240" w:h="15840"/>
           <w:pgMar w:top="1120" w:right="1380" w:bottom="1020" w:left="1660" w:header="914" w:footer="836" w:gutter="0"/>
           <w:cols w:space="720"/>
@@ -3229,8 +3213,6 @@
         <w:tab/>
         <w:t>Conta na playstore - Mobile</w:t>
       </w:r>
-      <w:bookmarkStart w:id="8" w:name="_GoBack"/>
-      <w:bookmarkEnd w:id="8"/>
     </w:p>
     <w:p>
       <w:pPr>
@@ -3263,8 +3245,8 @@
         <w:spacing w:before="100" w:after="19"/>
         <w:ind w:hanging="433"/>
       </w:pPr>
-      <w:bookmarkStart w:id="9" w:name="_bookmark8"/>
-      <w:bookmarkEnd w:id="9"/>
+      <w:bookmarkStart w:id="8" w:name="_bookmark8"/>
+      <w:bookmarkEnd w:id="8"/>
       <w:r>
         <w:rPr>
           <w:color w:val="1F487C"/>
@@ -3350,7 +3332,7 @@
               </wp:inline>
             </w:drawing>
           </mc:Choice>
-          <mc:Fallback xmlns:mv="urn:schemas-microsoft-com:mac:vml" xmlns:mo="http://schemas.microsoft.com/office/mac/office/2008/main">
+          <mc:Fallback xmlns:mo="http://schemas.microsoft.com/office/mac/office/2008/main" xmlns:mv="urn:schemas-microsoft-com:mac:vml">
             <w:pict>
               <v:group w14:anchorId="1451D065" id="Group_x0020_6" o:spid="_x0000_s1026" style="width:434.95pt;height:2.2pt;mso-position-horizontal-relative:char;mso-position-vertical-relative:line" coordsize="8699,44" o:gfxdata="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">
                 <v:line id="Line_x0020_7" o:spid="_x0000_s1027" style="position:absolute;visibility:visible;mso-wrap-style:square" from="0,22" to="8699,22" o:connectortype="straight" o:gfxdata="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" strokecolor="#1f487c" strokeweight="2.16pt"/>
@@ -3385,8 +3367,8 @@
         <w:spacing w:before="100"/>
         <w:ind w:left="858" w:hanging="718"/>
       </w:pPr>
-      <w:bookmarkStart w:id="10" w:name="_bookmark9"/>
-      <w:bookmarkEnd w:id="10"/>
+      <w:bookmarkStart w:id="9" w:name="_bookmark9"/>
+      <w:bookmarkEnd w:id="9"/>
       <w:r>
         <w:rPr>
           <w:color w:val="003366"/>
@@ -3574,6 +3556,12 @@
                 <w:sz w:val="20"/>
               </w:rPr>
             </w:pPr>
+            <w:r>
+              <w:rPr>
+                <w:sz w:val="20"/>
+              </w:rPr>
+              <w:t>RF001</w:t>
+            </w:r>
           </w:p>
         </w:tc>
         <w:tc>
@@ -3585,10 +3573,17 @@
             <w:pPr>
               <w:pStyle w:val="TableParagraph"/>
               <w:spacing w:before="5" w:line="224" w:lineRule="exact"/>
-              <w:rPr>
-                <w:sz w:val="20"/>
-              </w:rPr>
-            </w:pPr>
+              <w:ind w:left="0"/>
+              <w:rPr>
+                <w:sz w:val="20"/>
+              </w:rPr>
+            </w:pPr>
+            <w:r>
+              <w:rPr>
+                <w:sz w:val="20"/>
+              </w:rPr>
+              <w:t xml:space="preserve">Listar pacotes                                                               </w:t>
+            </w:r>
           </w:p>
         </w:tc>
         <w:tc>
@@ -3605,6 +3600,12 @@
                 <w:sz w:val="20"/>
               </w:rPr>
             </w:pPr>
+            <w:r>
+              <w:rPr>
+                <w:sz w:val="20"/>
+              </w:rPr>
+              <w:t>Adm / Cliente</w:t>
+            </w:r>
           </w:p>
         </w:tc>
       </w:tr>
@@ -3624,6 +3625,12 @@
                 <w:sz w:val="20"/>
               </w:rPr>
             </w:pPr>
+            <w:r>
+              <w:rPr>
+                <w:sz w:val="20"/>
+              </w:rPr>
+              <w:t>RF002</w:t>
+            </w:r>
           </w:p>
         </w:tc>
         <w:tc>
@@ -3635,10 +3642,17 @@
             <w:pPr>
               <w:pStyle w:val="TableParagraph"/>
               <w:spacing w:before="0" w:line="222" w:lineRule="exact"/>
-              <w:rPr>
-                <w:sz w:val="20"/>
-              </w:rPr>
-            </w:pPr>
+              <w:ind w:left="0"/>
+              <w:rPr>
+                <w:sz w:val="20"/>
+              </w:rPr>
+            </w:pPr>
+            <w:r>
+              <w:rPr>
+                <w:sz w:val="20"/>
+              </w:rPr>
+              <w:t>Filtrar pacotes</w:t>
+            </w:r>
           </w:p>
         </w:tc>
         <w:tc>
@@ -3655,6 +3669,12 @@
                 <w:sz w:val="20"/>
               </w:rPr>
             </w:pPr>
+            <w:r>
+              <w:rPr>
+                <w:sz w:val="20"/>
+              </w:rPr>
+              <w:t>Cliente</w:t>
+            </w:r>
           </w:p>
         </w:tc>
       </w:tr>
@@ -3674,6 +3694,12 @@
                 <w:sz w:val="20"/>
               </w:rPr>
             </w:pPr>
+            <w:r>
+              <w:rPr>
+                <w:sz w:val="20"/>
+              </w:rPr>
+              <w:t>RF003</w:t>
+            </w:r>
           </w:p>
         </w:tc>
         <w:tc>
@@ -3685,11 +3711,17 @@
             <w:pPr>
               <w:pStyle w:val="TableParagraph"/>
               <w:spacing w:before="7"/>
-              <w:ind w:left="108"/>
-              <w:rPr>
-                <w:sz w:val="20"/>
-              </w:rPr>
-            </w:pPr>
+              <w:ind w:left="0"/>
+              <w:rPr>
+                <w:sz w:val="20"/>
+              </w:rPr>
+            </w:pPr>
+            <w:r>
+              <w:rPr>
+                <w:sz w:val="20"/>
+              </w:rPr>
+              <w:t>Cadastrar pacotes</w:t>
+            </w:r>
           </w:p>
         </w:tc>
         <w:tc>
@@ -3706,6 +3738,12 @@
                 <w:sz w:val="20"/>
               </w:rPr>
             </w:pPr>
+            <w:r>
+              <w:rPr>
+                <w:sz w:val="20"/>
+              </w:rPr>
+              <w:t>Adm</w:t>
+            </w:r>
           </w:p>
         </w:tc>
       </w:tr>
@@ -3725,6 +3763,12 @@
                 <w:sz w:val="20"/>
               </w:rPr>
             </w:pPr>
+            <w:r>
+              <w:rPr>
+                <w:sz w:val="20"/>
+              </w:rPr>
+              <w:t>RF004</w:t>
+            </w:r>
           </w:p>
         </w:tc>
         <w:tc>
@@ -3736,10 +3780,17 @@
             <w:pPr>
               <w:pStyle w:val="TableParagraph"/>
               <w:spacing w:before="0" w:line="222" w:lineRule="exact"/>
-              <w:rPr>
-                <w:sz w:val="20"/>
-              </w:rPr>
-            </w:pPr>
+              <w:ind w:left="0"/>
+              <w:rPr>
+                <w:sz w:val="20"/>
+              </w:rPr>
+            </w:pPr>
+            <w:r>
+              <w:rPr>
+                <w:sz w:val="20"/>
+              </w:rPr>
+              <w:t>Atualizar pacotes</w:t>
+            </w:r>
           </w:p>
         </w:tc>
         <w:tc>
@@ -3756,6 +3807,12 @@
                 <w:sz w:val="20"/>
               </w:rPr>
             </w:pPr>
+            <w:r>
+              <w:rPr>
+                <w:sz w:val="20"/>
+              </w:rPr>
+              <w:t>Adm</w:t>
+            </w:r>
           </w:p>
         </w:tc>
       </w:tr>
@@ -3775,6 +3832,12 @@
                 <w:sz w:val="20"/>
               </w:rPr>
             </w:pPr>
+            <w:r>
+              <w:rPr>
+                <w:sz w:val="20"/>
+              </w:rPr>
+              <w:t>RF005</w:t>
+            </w:r>
           </w:p>
         </w:tc>
         <w:tc>
@@ -3786,10 +3849,17 @@
             <w:pPr>
               <w:pStyle w:val="TableParagraph"/>
               <w:spacing w:before="0" w:line="222" w:lineRule="exact"/>
-              <w:rPr>
-                <w:sz w:val="20"/>
-              </w:rPr>
-            </w:pPr>
+              <w:ind w:left="0"/>
+              <w:rPr>
+                <w:sz w:val="20"/>
+              </w:rPr>
+            </w:pPr>
+            <w:r>
+              <w:rPr>
+                <w:sz w:val="20"/>
+              </w:rPr>
+              <w:t>Fazer login</w:t>
+            </w:r>
           </w:p>
         </w:tc>
         <w:tc>
@@ -3806,6 +3876,80 @@
                 <w:sz w:val="20"/>
               </w:rPr>
             </w:pPr>
+            <w:r>
+              <w:rPr>
+                <w:sz w:val="20"/>
+              </w:rPr>
+              <w:t>Adm</w:t>
+            </w:r>
+          </w:p>
+        </w:tc>
+      </w:tr>
+      <w:tr>
+        <w:trPr>
+          <w:trHeight w:val="261"/>
+        </w:trPr>
+        <w:tc>
+          <w:tcPr>
+            <w:tcW w:w="939" w:type="dxa"/>
+          </w:tcPr>
+          <w:p>
+            <w:pPr>
+              <w:pStyle w:val="TableParagraph"/>
+              <w:spacing w:before="0" w:line="222" w:lineRule="exact"/>
+              <w:rPr>
+                <w:sz w:val="20"/>
+              </w:rPr>
+            </w:pPr>
+            <w:r>
+              <w:rPr>
+                <w:sz w:val="20"/>
+              </w:rPr>
+              <w:t>RF006</w:t>
+            </w:r>
+          </w:p>
+        </w:tc>
+        <w:tc>
+          <w:tcPr>
+            <w:tcW w:w="4341" w:type="dxa"/>
+            <w:gridSpan w:val="2"/>
+          </w:tcPr>
+          <w:p>
+            <w:pPr>
+              <w:pStyle w:val="TableParagraph"/>
+              <w:spacing w:before="0" w:line="222" w:lineRule="exact"/>
+              <w:ind w:left="0"/>
+              <w:rPr>
+                <w:sz w:val="20"/>
+              </w:rPr>
+            </w:pPr>
+            <w:r>
+              <w:rPr>
+                <w:sz w:val="20"/>
+              </w:rPr>
+              <w:t>Alterar status dos pacotes</w:t>
+            </w:r>
+          </w:p>
+        </w:tc>
+        <w:tc>
+          <w:tcPr>
+            <w:tcW w:w="3297" w:type="dxa"/>
+            <w:gridSpan w:val="2"/>
+          </w:tcPr>
+          <w:p>
+            <w:pPr>
+              <w:pStyle w:val="TableParagraph"/>
+              <w:spacing w:before="0" w:line="222" w:lineRule="exact"/>
+              <w:rPr>
+                <w:sz w:val="20"/>
+              </w:rPr>
+            </w:pPr>
+            <w:r>
+              <w:rPr>
+                <w:sz w:val="20"/>
+              </w:rPr>
+              <w:t xml:space="preserve">                   Adm</w:t>
+            </w:r>
           </w:p>
         </w:tc>
       </w:tr>
@@ -3823,8 +3967,8 @@
         </w:tabs>
         <w:spacing w:before="237"/>
       </w:pPr>
-      <w:bookmarkStart w:id="11" w:name="_bookmark10"/>
-      <w:bookmarkEnd w:id="11"/>
+      <w:bookmarkStart w:id="10" w:name="_bookmark10"/>
+      <w:bookmarkEnd w:id="10"/>
       <w:r>
         <w:rPr>
           <w:color w:val="003366"/>
@@ -3983,10 +4127,17 @@
             <w:pPr>
               <w:pStyle w:val="TableParagraph"/>
               <w:spacing w:before="67"/>
-              <w:rPr>
-                <w:sz w:val="20"/>
-              </w:rPr>
-            </w:pPr>
+              <w:ind w:left="0"/>
+              <w:rPr>
+                <w:sz w:val="20"/>
+              </w:rPr>
+            </w:pPr>
+            <w:r>
+              <w:rPr>
+                <w:sz w:val="20"/>
+              </w:rPr>
+              <w:t>RNF001</w:t>
+            </w:r>
           </w:p>
         </w:tc>
         <w:tc>
@@ -4002,6 +4153,12 @@
                 <w:sz w:val="20"/>
               </w:rPr>
             </w:pPr>
+            <w:r>
+              <w:rPr>
+                <w:sz w:val="20"/>
+              </w:rPr>
+              <w:t>Identidade visual</w:t>
+            </w:r>
           </w:p>
         </w:tc>
         <w:tc>
@@ -4017,6 +4174,12 @@
                 <w:sz w:val="20"/>
               </w:rPr>
             </w:pPr>
+            <w:r>
+              <w:rPr>
+                <w:sz w:val="20"/>
+              </w:rPr>
+              <w:t>Usabilidade</w:t>
+            </w:r>
           </w:p>
         </w:tc>
       </w:tr>
@@ -4031,10 +4194,17 @@
           <w:p>
             <w:pPr>
               <w:pStyle w:val="TableParagraph"/>
-              <w:rPr>
-                <w:sz w:val="20"/>
-              </w:rPr>
-            </w:pPr>
+              <w:ind w:left="0"/>
+              <w:rPr>
+                <w:sz w:val="20"/>
+              </w:rPr>
+            </w:pPr>
+            <w:r>
+              <w:rPr>
+                <w:sz w:val="20"/>
+              </w:rPr>
+              <w:t>RNF002</w:t>
+            </w:r>
           </w:p>
         </w:tc>
         <w:tc>
@@ -4050,6 +4220,12 @@
                 <w:sz w:val="20"/>
               </w:rPr>
             </w:pPr>
+            <w:r>
+              <w:rPr>
+                <w:sz w:val="20"/>
+              </w:rPr>
+              <w:t>Tela de listagem simples</w:t>
+            </w:r>
           </w:p>
         </w:tc>
         <w:tc>
@@ -4064,6 +4240,12 @@
                 <w:sz w:val="20"/>
               </w:rPr>
             </w:pPr>
+            <w:r>
+              <w:rPr>
+                <w:sz w:val="20"/>
+              </w:rPr>
+              <w:t>Usabilidade</w:t>
+            </w:r>
           </w:p>
         </w:tc>
       </w:tr>
@@ -4078,10 +4260,17 @@
           <w:p>
             <w:pPr>
               <w:pStyle w:val="TableParagraph"/>
-              <w:rPr>
-                <w:sz w:val="20"/>
-              </w:rPr>
-            </w:pPr>
+              <w:ind w:left="0"/>
+              <w:rPr>
+                <w:sz w:val="20"/>
+              </w:rPr>
+            </w:pPr>
+            <w:r>
+              <w:rPr>
+                <w:sz w:val="20"/>
+              </w:rPr>
+              <w:t>RNF003</w:t>
+            </w:r>
           </w:p>
         </w:tc>
         <w:tc>
@@ -4092,11 +4281,18 @@
             <w:pPr>
               <w:pStyle w:val="TableParagraph"/>
               <w:spacing w:before="1" w:line="280" w:lineRule="atLeast"/>
-              <w:ind w:left="108" w:right="90"/>
-              <w:rPr>
-                <w:sz w:val="20"/>
-              </w:rPr>
-            </w:pPr>
+              <w:ind w:right="90"/>
+              <w:rPr>
+                <w:sz w:val="20"/>
+              </w:rPr>
+            </w:pPr>
+            <w:r>
+              <w:rPr>
+                <w:i/>
+                <w:sz w:val="20"/>
+              </w:rPr>
+              <w:t>Senha deve conter minimo 8 caracteres e conter letras e numeros</w:t>
+            </w:r>
           </w:p>
         </w:tc>
         <w:tc>
@@ -4111,6 +4307,12 @@
                 <w:sz w:val="20"/>
               </w:rPr>
             </w:pPr>
+            <w:r>
+              <w:rPr>
+                <w:sz w:val="20"/>
+              </w:rPr>
+              <w:t>Segurança</w:t>
+            </w:r>
           </w:p>
         </w:tc>
       </w:tr>
@@ -4204,8 +4406,8 @@
           <w:sz w:val="32"/>
         </w:rPr>
       </w:pPr>
-      <w:bookmarkStart w:id="12" w:name="_bookmark11"/>
-      <w:bookmarkEnd w:id="12"/>
+      <w:bookmarkStart w:id="11" w:name="_bookmark11"/>
+      <w:bookmarkEnd w:id="11"/>
       <w:r>
         <w:rPr>
           <w:rFonts w:ascii="Verdana" w:hAnsi="Verdana"/>
@@ -4313,7 +4515,7 @@
               </wp:inline>
             </w:drawing>
           </mc:Choice>
-          <mc:Fallback xmlns:mv="urn:schemas-microsoft-com:mac:vml" xmlns:mo="http://schemas.microsoft.com/office/mac/office/2008/main">
+          <mc:Fallback xmlns:mo="http://schemas.microsoft.com/office/mac/office/2008/main" xmlns:mv="urn:schemas-microsoft-com:mac:vml">
             <w:pict>
               <v:group w14:anchorId="0DCA5986" id="Group_x0020_4" o:spid="_x0000_s1026" style="width:434.95pt;height:2.2pt;mso-position-horizontal-relative:char;mso-position-vertical-relative:line" coordsize="8699,44" o:gfxdata="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">
                 <v:line id="Line_x0020_5" o:spid="_x0000_s1027" style="position:absolute;visibility:visible;mso-wrap-style:square" from="0,22" to="8699,22" o:connectortype="straight" o:gfxdata="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" strokecolor="#1f487c" strokeweight="2.16pt"/>
@@ -4344,7 +4546,7 @@
       </w:tblPr>
       <w:tblGrid>
         <w:gridCol w:w="806"/>
-        <w:gridCol w:w="3334"/>
+        <w:gridCol w:w="3746"/>
         <w:gridCol w:w="4491"/>
       </w:tblGrid>
       <w:tr>
@@ -4377,7 +4579,7 @@
         </w:tc>
         <w:tc>
           <w:tcPr>
-            <w:tcW w:w="3334" w:type="dxa"/>
+            <w:tcW w:w="3746" w:type="dxa"/>
             <w:shd w:val="clear" w:color="auto" w:fill="003366"/>
           </w:tcPr>
           <w:p>
@@ -4442,16 +4644,24 @@
             <w:pPr>
               <w:pStyle w:val="TableParagraph"/>
               <w:spacing w:before="65"/>
-              <w:rPr>
-                <w:i/>
-                <w:sz w:val="20"/>
-              </w:rPr>
-            </w:pPr>
-          </w:p>
-        </w:tc>
-        <w:tc>
-          <w:tcPr>
-            <w:tcW w:w="3334" w:type="dxa"/>
+              <w:ind w:left="0"/>
+              <w:rPr>
+                <w:i/>
+                <w:sz w:val="20"/>
+              </w:rPr>
+            </w:pPr>
+            <w:r>
+              <w:rPr>
+                <w:i/>
+                <w:sz w:val="20"/>
+              </w:rPr>
+              <w:t>RN001</w:t>
+            </w:r>
+          </w:p>
+        </w:tc>
+        <w:tc>
+          <w:tcPr>
+            <w:tcW w:w="3746" w:type="dxa"/>
             <w:tcBorders>
               <w:top w:val="single" w:sz="4" w:space="0" w:color="003366"/>
               <w:left w:val="single" w:sz="4" w:space="0" w:color="003366"/>
@@ -4463,12 +4673,18 @@
             <w:pPr>
               <w:pStyle w:val="TableParagraph"/>
               <w:spacing w:before="5"/>
-              <w:ind w:left="108"/>
-              <w:rPr>
-                <w:i/>
-                <w:sz w:val="20"/>
-              </w:rPr>
-            </w:pPr>
+              <w:rPr>
+                <w:i/>
+                <w:sz w:val="20"/>
+              </w:rPr>
+            </w:pPr>
+            <w:r>
+              <w:rPr>
+                <w:i/>
+                <w:sz w:val="20"/>
+              </w:rPr>
+              <w:t>Listar somente pacotes ativos</w:t>
+            </w:r>
           </w:p>
         </w:tc>
         <w:tc>
@@ -4497,6 +4713,13 @@
                 <w:sz w:val="20"/>
               </w:rPr>
             </w:pPr>
+            <w:r>
+              <w:rPr>
+                <w:i/>
+                <w:sz w:val="20"/>
+              </w:rPr>
+              <w:t>Cliente</w:t>
+            </w:r>
           </w:p>
         </w:tc>
       </w:tr>
@@ -4518,17 +4741,26 @@
             <w:pPr>
               <w:pStyle w:val="TableParagraph"/>
               <w:spacing w:before="65"/>
+              <w:ind w:left="0"/>
               <w:rPr>
                 <w:i/>
                 <w:w w:val="99"/>
                 <w:sz w:val="20"/>
               </w:rPr>
             </w:pPr>
-          </w:p>
-        </w:tc>
-        <w:tc>
-          <w:tcPr>
-            <w:tcW w:w="3334" w:type="dxa"/>
+            <w:r>
+              <w:rPr>
+                <w:i/>
+                <w:w w:val="99"/>
+                <w:sz w:val="20"/>
+              </w:rPr>
+              <w:t>RN002</w:t>
+            </w:r>
+          </w:p>
+        </w:tc>
+        <w:tc>
+          <w:tcPr>
+            <w:tcW w:w="3746" w:type="dxa"/>
             <w:tcBorders>
               <w:top w:val="single" w:sz="4" w:space="0" w:color="003366"/>
               <w:left w:val="single" w:sz="4" w:space="0" w:color="003366"/>
@@ -4546,6 +4778,13 @@
                 <w:sz w:val="20"/>
               </w:rPr>
             </w:pPr>
+            <w:r>
+              <w:rPr>
+                <w:i/>
+                <w:sz w:val="20"/>
+              </w:rPr>
+              <w:t>Somente usuario administradores podem acessar o sistema web</w:t>
+            </w:r>
           </w:p>
         </w:tc>
         <w:tc>
@@ -4574,6 +4813,13 @@
                 <w:sz w:val="20"/>
               </w:rPr>
             </w:pPr>
+            <w:r>
+              <w:rPr>
+                <w:i/>
+                <w:sz w:val="20"/>
+              </w:rPr>
+              <w:t>Adm</w:t>
+            </w:r>
           </w:p>
         </w:tc>
       </w:tr>
@@ -4595,8 +4841,8 @@
           <w:sz w:val="24"/>
         </w:rPr>
       </w:pPr>
-      <w:bookmarkStart w:id="13" w:name="_bookmark12"/>
-      <w:bookmarkEnd w:id="13"/>
+      <w:bookmarkStart w:id="12" w:name="_bookmark12"/>
+      <w:bookmarkEnd w:id="12"/>
       <w:r>
         <w:rPr>
           <w:b/>
@@ -4759,6 +5005,12 @@
                 <w:sz w:val="20"/>
               </w:rPr>
             </w:pPr>
+            <w:r>
+              <w:rPr>
+                <w:sz w:val="20"/>
+              </w:rPr>
+              <w:t xml:space="preserve">Dispositivo mínimo de 512mb de memoria ram </w:t>
+            </w:r>
           </w:p>
         </w:tc>
       </w:tr>
@@ -4791,6 +5043,18 @@
                 <w:sz w:val="20"/>
               </w:rPr>
             </w:pPr>
+            <w:r>
+              <w:rPr>
+                <w:sz w:val="20"/>
+              </w:rPr>
+              <w:t>E</w:t>
+            </w:r>
+            <w:r>
+              <w:rPr>
+                <w:sz w:val="20"/>
+              </w:rPr>
+              <w:t>spaço mínimo de 50mb de memória interna</w:t>
+            </w:r>
           </w:p>
         </w:tc>
       </w:tr>
@@ -4823,6 +5087,18 @@
                 <w:sz w:val="20"/>
               </w:rPr>
             </w:pPr>
+            <w:r>
+              <w:rPr>
+                <w:sz w:val="20"/>
+              </w:rPr>
+              <w:t>D</w:t>
+            </w:r>
+            <w:r>
+              <w:rPr>
+                <w:sz w:val="20"/>
+              </w:rPr>
+              <w:t>ispositivo deve conter acesso a internet</w:t>
+            </w:r>
           </w:p>
         </w:tc>
       </w:tr>
@@ -4855,8 +5131,8 @@
           <w:sz w:val="24"/>
         </w:rPr>
       </w:pPr>
-      <w:bookmarkStart w:id="14" w:name="_bookmark13"/>
-      <w:bookmarkEnd w:id="14"/>
+      <w:bookmarkStart w:id="13" w:name="_bookmark13"/>
+      <w:bookmarkEnd w:id="13"/>
       <w:r>
         <w:rPr>
           <w:b/>
@@ -5011,6 +5287,12 @@
                 <w:sz w:val="20"/>
               </w:rPr>
             </w:pPr>
+            <w:r>
+              <w:rPr>
+                <w:sz w:val="20"/>
+              </w:rPr>
+              <w:t>Dispositivo deve conter o sistema android.</w:t>
+            </w:r>
           </w:p>
         </w:tc>
       </w:tr>
@@ -5041,8 +5323,8 @@
           <w:sz w:val="24"/>
         </w:rPr>
       </w:pPr>
-      <w:bookmarkStart w:id="15" w:name="_bookmark14"/>
-      <w:bookmarkEnd w:id="15"/>
+      <w:bookmarkStart w:id="14" w:name="_bookmark14"/>
+      <w:bookmarkEnd w:id="14"/>
       <w:r>
         <w:rPr>
           <w:b/>
@@ -5072,6 +5354,7 @@
     <w:p>
       <w:pPr>
         <w:pStyle w:val="Corpodetexto"/>
+        <w:ind w:left="139"/>
         <w:rPr>
           <w:rFonts w:ascii="Tahoma"/>
           <w:b/>
@@ -5106,9 +5389,9 @@
         <w:tblLook w:val="01E0" w:firstRow="1" w:lastRow="1" w:firstColumn="1" w:lastColumn="1" w:noHBand="0" w:noVBand="0"/>
       </w:tblPr>
       <w:tblGrid>
-        <w:gridCol w:w="1752"/>
-        <w:gridCol w:w="2638"/>
-        <w:gridCol w:w="4225"/>
+        <w:gridCol w:w="902"/>
+        <w:gridCol w:w="2768"/>
+        <w:gridCol w:w="5373"/>
       </w:tblGrid>
       <w:tr>
         <w:trPr>
@@ -5116,7 +5399,7 @@
         </w:trPr>
         <w:tc>
           <w:tcPr>
-            <w:tcW w:w="1752" w:type="dxa"/>
+            <w:tcW w:w="902" w:type="dxa"/>
             <w:tcBorders>
               <w:top w:val="nil"/>
               <w:left w:val="nil"/>
@@ -5146,7 +5429,7 @@
         </w:tc>
         <w:tc>
           <w:tcPr>
-            <w:tcW w:w="2638" w:type="dxa"/>
+            <w:tcW w:w="2768" w:type="dxa"/>
             <w:tcBorders>
               <w:top w:val="nil"/>
               <w:left w:val="nil"/>
@@ -5176,7 +5459,7 @@
         </w:tc>
         <w:tc>
           <w:tcPr>
-            <w:tcW w:w="4225" w:type="dxa"/>
+            <w:tcW w:w="5373" w:type="dxa"/>
             <w:tcBorders>
               <w:top w:val="nil"/>
               <w:left w:val="nil"/>
@@ -5211,7 +5494,7 @@
         </w:trPr>
         <w:tc>
           <w:tcPr>
-            <w:tcW w:w="1752" w:type="dxa"/>
+            <w:tcW w:w="902" w:type="dxa"/>
           </w:tcPr>
           <w:p>
             <w:pPr>
@@ -5222,11 +5505,18 @@
                 <w:sz w:val="20"/>
               </w:rPr>
             </w:pPr>
-          </w:p>
-        </w:tc>
-        <w:tc>
-          <w:tcPr>
-            <w:tcW w:w="2638" w:type="dxa"/>
+            <w:r>
+              <w:rPr>
+                <w:i/>
+                <w:sz w:val="20"/>
+              </w:rPr>
+              <w:t>UC001</w:t>
+            </w:r>
+          </w:p>
+        </w:tc>
+        <w:tc>
+          <w:tcPr>
+            <w:tcW w:w="2768" w:type="dxa"/>
           </w:tcPr>
           <w:p>
             <w:pPr>
@@ -5237,11 +5527,25 @@
                 <w:sz w:val="20"/>
               </w:rPr>
             </w:pPr>
-          </w:p>
-        </w:tc>
-        <w:tc>
-          <w:tcPr>
-            <w:tcW w:w="4225" w:type="dxa"/>
+            <w:r>
+              <w:rPr>
+                <w:i/>
+                <w:sz w:val="20"/>
+              </w:rPr>
+              <w:t>Visualizar pacotes</w:t>
+            </w:r>
+            <w:r>
+              <w:rPr>
+                <w:i/>
+                <w:sz w:val="20"/>
+              </w:rPr>
+              <w:t xml:space="preserve"> adm</w:t>
+            </w:r>
+          </w:p>
+        </w:tc>
+        <w:tc>
+          <w:tcPr>
+            <w:tcW w:w="5373" w:type="dxa"/>
           </w:tcPr>
           <w:p>
             <w:pPr>
@@ -5252,6 +5556,13 @@
                 <w:sz w:val="20"/>
               </w:rPr>
             </w:pPr>
+            <w:r>
+              <w:rPr>
+                <w:i/>
+                <w:sz w:val="20"/>
+              </w:rPr>
+              <w:t>O administrador irá visualizar todos os pacotes em uma tabela que irá mostrar a imagem, nome, país e os botões de alterar pacote que irá direcionar para outra página e um botão de alterar status do pacotes (ativo e inativo).</w:t>
+            </w:r>
           </w:p>
         </w:tc>
       </w:tr>
@@ -5261,7 +5572,7 @@
         </w:trPr>
         <w:tc>
           <w:tcPr>
-            <w:tcW w:w="1752" w:type="dxa"/>
+            <w:tcW w:w="902" w:type="dxa"/>
           </w:tcPr>
           <w:p>
             <w:pPr>
@@ -5272,11 +5583,18 @@
                 <w:sz w:val="20"/>
               </w:rPr>
             </w:pPr>
-          </w:p>
-        </w:tc>
-        <w:tc>
-          <w:tcPr>
-            <w:tcW w:w="2638" w:type="dxa"/>
+            <w:r>
+              <w:rPr>
+                <w:i/>
+                <w:sz w:val="20"/>
+              </w:rPr>
+              <w:t>UC002</w:t>
+            </w:r>
+          </w:p>
+        </w:tc>
+        <w:tc>
+          <w:tcPr>
+            <w:tcW w:w="2768" w:type="dxa"/>
           </w:tcPr>
           <w:p>
             <w:pPr>
@@ -5287,11 +5605,18 @@
                 <w:sz w:val="20"/>
               </w:rPr>
             </w:pPr>
-          </w:p>
-        </w:tc>
-        <w:tc>
-          <w:tcPr>
-            <w:tcW w:w="4225" w:type="dxa"/>
+            <w:r>
+              <w:rPr>
+                <w:i/>
+                <w:sz w:val="20"/>
+              </w:rPr>
+              <w:t>Cadastrar pacotes</w:t>
+            </w:r>
+          </w:p>
+        </w:tc>
+        <w:tc>
+          <w:tcPr>
+            <w:tcW w:w="5373" w:type="dxa"/>
           </w:tcPr>
           <w:p>
             <w:pPr>
@@ -5304,6 +5629,13 @@
                 <w:sz w:val="20"/>
               </w:rPr>
             </w:pPr>
+            <w:r>
+              <w:rPr>
+                <w:i/>
+                <w:sz w:val="20"/>
+              </w:rPr>
+              <w:t>O administrador irá cadastrar os pacotes com url da imagem, data de inicio e fim, nome, país e a descrição do pacote, status(ativo/inativo), todos os campos são obrigatórios.</w:t>
+            </w:r>
           </w:p>
         </w:tc>
       </w:tr>
@@ -5313,7 +5645,7 @@
         </w:trPr>
         <w:tc>
           <w:tcPr>
-            <w:tcW w:w="1752" w:type="dxa"/>
+            <w:tcW w:w="902" w:type="dxa"/>
           </w:tcPr>
           <w:p>
             <w:pPr>
@@ -5324,11 +5656,18 @@
                 <w:sz w:val="20"/>
               </w:rPr>
             </w:pPr>
-          </w:p>
-        </w:tc>
-        <w:tc>
-          <w:tcPr>
-            <w:tcW w:w="2638" w:type="dxa"/>
+            <w:r>
+              <w:rPr>
+                <w:i/>
+                <w:sz w:val="20"/>
+              </w:rPr>
+              <w:t>UC003</w:t>
+            </w:r>
+          </w:p>
+        </w:tc>
+        <w:tc>
+          <w:tcPr>
+            <w:tcW w:w="2768" w:type="dxa"/>
           </w:tcPr>
           <w:p>
             <w:pPr>
@@ -5339,11 +5678,18 @@
                 <w:sz w:val="20"/>
               </w:rPr>
             </w:pPr>
-          </w:p>
-        </w:tc>
-        <w:tc>
-          <w:tcPr>
-            <w:tcW w:w="4225" w:type="dxa"/>
+            <w:r>
+              <w:rPr>
+                <w:i/>
+                <w:sz w:val="20"/>
+              </w:rPr>
+              <w:t>Atualizar pacotes</w:t>
+            </w:r>
+          </w:p>
+        </w:tc>
+        <w:tc>
+          <w:tcPr>
+            <w:tcW w:w="5373" w:type="dxa"/>
           </w:tcPr>
           <w:p>
             <w:pPr>
@@ -5356,6 +5702,13 @@
                 <w:sz w:val="20"/>
               </w:rPr>
             </w:pPr>
+            <w:r>
+              <w:rPr>
+                <w:i/>
+                <w:sz w:val="20"/>
+              </w:rPr>
+              <w:t>O administrador irá atualizar os pacotes, todos os campos são obrigatórios.</w:t>
+            </w:r>
           </w:p>
         </w:tc>
       </w:tr>
@@ -5365,7 +5718,7 @@
         </w:trPr>
         <w:tc>
           <w:tcPr>
-            <w:tcW w:w="1752" w:type="dxa"/>
+            <w:tcW w:w="902" w:type="dxa"/>
           </w:tcPr>
           <w:p>
             <w:pPr>
@@ -5376,11 +5729,18 @@
                 <w:sz w:val="20"/>
               </w:rPr>
             </w:pPr>
-          </w:p>
-        </w:tc>
-        <w:tc>
-          <w:tcPr>
-            <w:tcW w:w="2638" w:type="dxa"/>
+            <w:r>
+              <w:rPr>
+                <w:i/>
+                <w:sz w:val="20"/>
+              </w:rPr>
+              <w:t>UC004</w:t>
+            </w:r>
+          </w:p>
+        </w:tc>
+        <w:tc>
+          <w:tcPr>
+            <w:tcW w:w="2768" w:type="dxa"/>
           </w:tcPr>
           <w:p>
             <w:pPr>
@@ -5391,11 +5751,18 @@
                 <w:sz w:val="20"/>
               </w:rPr>
             </w:pPr>
-          </w:p>
-        </w:tc>
-        <w:tc>
-          <w:tcPr>
-            <w:tcW w:w="4225" w:type="dxa"/>
+            <w:r>
+              <w:rPr>
+                <w:i/>
+                <w:sz w:val="20"/>
+              </w:rPr>
+              <w:t>Filtrar por mês</w:t>
+            </w:r>
+          </w:p>
+        </w:tc>
+        <w:tc>
+          <w:tcPr>
+            <w:tcW w:w="5373" w:type="dxa"/>
           </w:tcPr>
           <w:p>
             <w:pPr>
@@ -5408,6 +5775,20 @@
                 <w:sz w:val="20"/>
               </w:rPr>
             </w:pPr>
+            <w:r>
+              <w:rPr>
+                <w:i/>
+                <w:sz w:val="20"/>
+              </w:rPr>
+              <w:t>O cliente no aplicativo poderá filtrar os pacotes que deseja somente pelo mês</w:t>
+            </w:r>
+            <w:r>
+              <w:rPr>
+                <w:i/>
+                <w:sz w:val="20"/>
+              </w:rPr>
+              <w:t>.</w:t>
+            </w:r>
           </w:p>
         </w:tc>
       </w:tr>
@@ -5417,35 +5798,49 @@
         </w:trPr>
         <w:tc>
           <w:tcPr>
-            <w:tcW w:w="1752" w:type="dxa"/>
-          </w:tcPr>
-          <w:p>
-            <w:pPr>
-              <w:pStyle w:val="TableParagraph"/>
-              <w:rPr>
-                <w:i/>
-                <w:sz w:val="20"/>
-              </w:rPr>
-            </w:pPr>
-          </w:p>
-        </w:tc>
-        <w:tc>
-          <w:tcPr>
-            <w:tcW w:w="2638" w:type="dxa"/>
-          </w:tcPr>
-          <w:p>
-            <w:pPr>
-              <w:pStyle w:val="TableParagraph"/>
-              <w:rPr>
-                <w:i/>
-                <w:sz w:val="20"/>
-              </w:rPr>
-            </w:pPr>
-          </w:p>
-        </w:tc>
-        <w:tc>
-          <w:tcPr>
-            <w:tcW w:w="4225" w:type="dxa"/>
+            <w:tcW w:w="902" w:type="dxa"/>
+          </w:tcPr>
+          <w:p>
+            <w:pPr>
+              <w:pStyle w:val="TableParagraph"/>
+              <w:rPr>
+                <w:i/>
+                <w:sz w:val="20"/>
+              </w:rPr>
+            </w:pPr>
+            <w:r>
+              <w:rPr>
+                <w:i/>
+                <w:sz w:val="20"/>
+              </w:rPr>
+              <w:t>UC005</w:t>
+            </w:r>
+          </w:p>
+        </w:tc>
+        <w:tc>
+          <w:tcPr>
+            <w:tcW w:w="2768" w:type="dxa"/>
+          </w:tcPr>
+          <w:p>
+            <w:pPr>
+              <w:pStyle w:val="TableParagraph"/>
+              <w:rPr>
+                <w:i/>
+                <w:sz w:val="20"/>
+              </w:rPr>
+            </w:pPr>
+            <w:r>
+              <w:rPr>
+                <w:i/>
+                <w:sz w:val="20"/>
+              </w:rPr>
+              <w:t>Filtrar por país</w:t>
+            </w:r>
+          </w:p>
+        </w:tc>
+        <w:tc>
+          <w:tcPr>
+            <w:tcW w:w="5373" w:type="dxa"/>
           </w:tcPr>
           <w:p>
             <w:pPr>
@@ -5463,6 +5858,27 @@
                 <w:sz w:val="20"/>
               </w:rPr>
             </w:pPr>
+            <w:r>
+              <w:rPr>
+                <w:i/>
+                <w:sz w:val="20"/>
+              </w:rPr>
+              <w:t>O cliente no aplicativo poderá filtrar os p</w:t>
+            </w:r>
+            <w:r>
+              <w:rPr>
+                <w:i/>
+                <w:sz w:val="20"/>
+              </w:rPr>
+              <w:t>acotes que deseja somente pelo país</w:t>
+            </w:r>
+            <w:r>
+              <w:rPr>
+                <w:i/>
+                <w:sz w:val="20"/>
+              </w:rPr>
+              <w:t>.</w:t>
+            </w:r>
           </w:p>
         </w:tc>
       </w:tr>
@@ -5472,7 +5888,7 @@
         </w:trPr>
         <w:tc>
           <w:tcPr>
-            <w:tcW w:w="1752" w:type="dxa"/>
+            <w:tcW w:w="902" w:type="dxa"/>
           </w:tcPr>
           <w:p>
             <w:pPr>
@@ -5483,11 +5899,18 @@
                 <w:sz w:val="20"/>
               </w:rPr>
             </w:pPr>
-          </w:p>
-        </w:tc>
-        <w:tc>
-          <w:tcPr>
-            <w:tcW w:w="2638" w:type="dxa"/>
+            <w:r>
+              <w:rPr>
+                <w:i/>
+                <w:sz w:val="20"/>
+              </w:rPr>
+              <w:t>UC006</w:t>
+            </w:r>
+          </w:p>
+        </w:tc>
+        <w:tc>
+          <w:tcPr>
+            <w:tcW w:w="2768" w:type="dxa"/>
           </w:tcPr>
           <w:p>
             <w:pPr>
@@ -5498,11 +5921,18 @@
                 <w:sz w:val="20"/>
               </w:rPr>
             </w:pPr>
-          </w:p>
-        </w:tc>
-        <w:tc>
-          <w:tcPr>
-            <w:tcW w:w="4225" w:type="dxa"/>
+            <w:r>
+              <w:rPr>
+                <w:i/>
+                <w:sz w:val="20"/>
+              </w:rPr>
+              <w:t>Filtrar por mês e país</w:t>
+            </w:r>
+          </w:p>
+        </w:tc>
+        <w:tc>
+          <w:tcPr>
+            <w:tcW w:w="5373" w:type="dxa"/>
           </w:tcPr>
           <w:p>
             <w:pPr>
@@ -5514,6 +5944,668 @@
                 <w:sz w:val="20"/>
               </w:rPr>
             </w:pPr>
+            <w:r>
+              <w:rPr>
+                <w:i/>
+                <w:sz w:val="20"/>
+              </w:rPr>
+              <w:t>O cliente no aplicativo poderá filtrar os p</w:t>
+            </w:r>
+            <w:r>
+              <w:rPr>
+                <w:i/>
+                <w:sz w:val="20"/>
+              </w:rPr>
+              <w:t>acotes que deseja por mês e país.</w:t>
+            </w:r>
+          </w:p>
+        </w:tc>
+      </w:tr>
+      <w:tr>
+        <w:trPr>
+          <w:trHeight w:val="57"/>
+        </w:trPr>
+        <w:tc>
+          <w:tcPr>
+            <w:tcW w:w="902" w:type="dxa"/>
+          </w:tcPr>
+          <w:p>
+            <w:pPr>
+              <w:pStyle w:val="TableParagraph"/>
+              <w:spacing w:before="55"/>
+              <w:rPr>
+                <w:i/>
+                <w:sz w:val="20"/>
+              </w:rPr>
+            </w:pPr>
+            <w:r>
+              <w:rPr>
+                <w:i/>
+                <w:sz w:val="20"/>
+              </w:rPr>
+              <w:t>UC007</w:t>
+            </w:r>
+          </w:p>
+        </w:tc>
+        <w:tc>
+          <w:tcPr>
+            <w:tcW w:w="2768" w:type="dxa"/>
+          </w:tcPr>
+          <w:p>
+            <w:pPr>
+              <w:pStyle w:val="TableParagraph"/>
+              <w:spacing w:before="55"/>
+              <w:rPr>
+                <w:i/>
+                <w:sz w:val="20"/>
+              </w:rPr>
+            </w:pPr>
+            <w:r>
+              <w:rPr>
+                <w:i/>
+                <w:sz w:val="20"/>
+              </w:rPr>
+              <w:t>Realizar login</w:t>
+            </w:r>
+          </w:p>
+        </w:tc>
+        <w:tc>
+          <w:tcPr>
+            <w:tcW w:w="5373" w:type="dxa"/>
+          </w:tcPr>
+          <w:p>
+            <w:pPr>
+              <w:pStyle w:val="TableParagraph"/>
+              <w:spacing w:before="0"/>
+              <w:ind w:right="88"/>
+              <w:rPr>
+                <w:i/>
+                <w:sz w:val="20"/>
+              </w:rPr>
+            </w:pPr>
+            <w:r>
+              <w:rPr>
+                <w:i/>
+                <w:sz w:val="20"/>
+              </w:rPr>
+              <w:t>O Administrador deveá informar o e-mail e senha para efetuar o login no sistema</w:t>
+            </w:r>
+            <w:r>
+              <w:rPr>
+                <w:i/>
+                <w:sz w:val="20"/>
+              </w:rPr>
+              <w:t>.</w:t>
+            </w:r>
+          </w:p>
+        </w:tc>
+      </w:tr>
+      <w:tr>
+        <w:trPr>
+          <w:trHeight w:val="57"/>
+        </w:trPr>
+        <w:tc>
+          <w:tcPr>
+            <w:tcW w:w="902" w:type="dxa"/>
+          </w:tcPr>
+          <w:p>
+            <w:pPr>
+              <w:pStyle w:val="TableParagraph"/>
+              <w:spacing w:before="55"/>
+              <w:rPr>
+                <w:i/>
+                <w:sz w:val="20"/>
+              </w:rPr>
+            </w:pPr>
+            <w:r>
+              <w:rPr>
+                <w:i/>
+                <w:sz w:val="20"/>
+              </w:rPr>
+              <w:t>UC008</w:t>
+            </w:r>
+          </w:p>
+        </w:tc>
+        <w:tc>
+          <w:tcPr>
+            <w:tcW w:w="2768" w:type="dxa"/>
+          </w:tcPr>
+          <w:p>
+            <w:pPr>
+              <w:pStyle w:val="TableParagraph"/>
+              <w:spacing w:before="55"/>
+              <w:rPr>
+                <w:i/>
+                <w:sz w:val="20"/>
+              </w:rPr>
+            </w:pPr>
+            <w:r>
+              <w:rPr>
+                <w:i/>
+                <w:sz w:val="20"/>
+              </w:rPr>
+              <w:t>Realizar logout</w:t>
+            </w:r>
+          </w:p>
+        </w:tc>
+        <w:tc>
+          <w:tcPr>
+            <w:tcW w:w="5373" w:type="dxa"/>
+          </w:tcPr>
+          <w:p>
+            <w:pPr>
+              <w:pStyle w:val="TableParagraph"/>
+              <w:spacing w:before="0"/>
+              <w:ind w:right="88"/>
+              <w:rPr>
+                <w:i/>
+                <w:sz w:val="20"/>
+              </w:rPr>
+            </w:pPr>
+            <w:r>
+              <w:rPr>
+                <w:i/>
+                <w:sz w:val="20"/>
+              </w:rPr>
+              <w:t>Caso o usuário esteja logado no sistema web o mesmo poderá efetuar logout</w:t>
+            </w:r>
+            <w:r>
+              <w:rPr>
+                <w:i/>
+                <w:sz w:val="20"/>
+              </w:rPr>
+              <w:t>.</w:t>
+            </w:r>
+          </w:p>
+        </w:tc>
+      </w:tr>
+      <w:tr>
+        <w:trPr>
+          <w:trHeight w:val="57"/>
+        </w:trPr>
+        <w:tc>
+          <w:tcPr>
+            <w:tcW w:w="902" w:type="dxa"/>
+          </w:tcPr>
+          <w:p>
+            <w:pPr>
+              <w:pStyle w:val="TableParagraph"/>
+              <w:spacing w:before="55"/>
+              <w:rPr>
+                <w:i/>
+                <w:sz w:val="20"/>
+              </w:rPr>
+            </w:pPr>
+            <w:r>
+              <w:rPr>
+                <w:i/>
+                <w:sz w:val="20"/>
+              </w:rPr>
+              <w:t>UC009</w:t>
+            </w:r>
+          </w:p>
+        </w:tc>
+        <w:tc>
+          <w:tcPr>
+            <w:tcW w:w="2768" w:type="dxa"/>
+          </w:tcPr>
+          <w:p>
+            <w:pPr>
+              <w:pStyle w:val="TableParagraph"/>
+              <w:spacing w:before="55"/>
+              <w:rPr>
+                <w:i/>
+                <w:sz w:val="20"/>
+              </w:rPr>
+            </w:pPr>
+            <w:r>
+              <w:rPr>
+                <w:i/>
+                <w:sz w:val="20"/>
+              </w:rPr>
+              <w:t>Selecionar pacote</w:t>
+            </w:r>
+          </w:p>
+        </w:tc>
+        <w:tc>
+          <w:tcPr>
+            <w:tcW w:w="5373" w:type="dxa"/>
+          </w:tcPr>
+          <w:p>
+            <w:pPr>
+              <w:pStyle w:val="TableParagraph"/>
+              <w:spacing w:before="0"/>
+              <w:ind w:right="88"/>
+              <w:rPr>
+                <w:i/>
+                <w:sz w:val="20"/>
+              </w:rPr>
+            </w:pPr>
+            <w:r>
+              <w:rPr>
+                <w:i/>
+                <w:sz w:val="20"/>
+              </w:rPr>
+              <w:t>O cliente no aplicativo poderá clicar um pacote</w:t>
+            </w:r>
+            <w:r>
+              <w:rPr>
+                <w:i/>
+                <w:sz w:val="20"/>
+              </w:rPr>
+              <w:t>.</w:t>
+            </w:r>
+            <w:r>
+              <w:rPr>
+                <w:i/>
+                <w:sz w:val="20"/>
+              </w:rPr>
+              <w:t xml:space="preserve"> </w:t>
+            </w:r>
+            <w:r>
+              <w:rPr>
+                <w:i/>
+                <w:sz w:val="20"/>
+              </w:rPr>
+              <w:lastRenderedPageBreak/>
+              <w:t>para ter mais informações sobre o mesmo</w:t>
+            </w:r>
+            <w:r>
+              <w:rPr>
+                <w:i/>
+                <w:sz w:val="20"/>
+              </w:rPr>
+              <w:t>.</w:t>
+            </w:r>
+          </w:p>
+        </w:tc>
+      </w:tr>
+      <w:tr>
+        <w:trPr>
+          <w:trHeight w:val="57"/>
+        </w:trPr>
+        <w:tc>
+          <w:tcPr>
+            <w:tcW w:w="902" w:type="dxa"/>
+          </w:tcPr>
+          <w:p>
+            <w:pPr>
+              <w:pStyle w:val="TableParagraph"/>
+              <w:spacing w:before="55"/>
+              <w:rPr>
+                <w:i/>
+                <w:sz w:val="20"/>
+              </w:rPr>
+            </w:pPr>
+            <w:r>
+              <w:rPr>
+                <w:i/>
+                <w:sz w:val="20"/>
+              </w:rPr>
+              <w:lastRenderedPageBreak/>
+              <w:t>UC010</w:t>
+            </w:r>
+          </w:p>
+        </w:tc>
+        <w:tc>
+          <w:tcPr>
+            <w:tcW w:w="2768" w:type="dxa"/>
+          </w:tcPr>
+          <w:p>
+            <w:pPr>
+              <w:pStyle w:val="TableParagraph"/>
+              <w:spacing w:before="55"/>
+              <w:rPr>
+                <w:i/>
+                <w:sz w:val="20"/>
+              </w:rPr>
+            </w:pPr>
+            <w:r>
+              <w:rPr>
+                <w:i/>
+                <w:sz w:val="20"/>
+              </w:rPr>
+              <w:t>Enviar email</w:t>
+            </w:r>
+          </w:p>
+        </w:tc>
+        <w:tc>
+          <w:tcPr>
+            <w:tcW w:w="5373" w:type="dxa"/>
+          </w:tcPr>
+          <w:p>
+            <w:pPr>
+              <w:pStyle w:val="TableParagraph"/>
+              <w:spacing w:before="0"/>
+              <w:ind w:right="88"/>
+              <w:rPr>
+                <w:i/>
+                <w:sz w:val="20"/>
+              </w:rPr>
+            </w:pPr>
+            <w:r>
+              <w:rPr>
+                <w:i/>
+                <w:sz w:val="20"/>
+              </w:rPr>
+              <w:t>Ao clicar no botão irá abrir o app de e-mail do usuário com o campo para ser preenchido</w:t>
+            </w:r>
+            <w:r>
+              <w:rPr>
+                <w:i/>
+                <w:sz w:val="20"/>
+              </w:rPr>
+              <w:t>.</w:t>
+            </w:r>
+          </w:p>
+        </w:tc>
+      </w:tr>
+      <w:tr>
+        <w:trPr>
+          <w:trHeight w:val="57"/>
+        </w:trPr>
+        <w:tc>
+          <w:tcPr>
+            <w:tcW w:w="902" w:type="dxa"/>
+          </w:tcPr>
+          <w:p>
+            <w:pPr>
+              <w:pStyle w:val="TableParagraph"/>
+              <w:spacing w:before="55"/>
+              <w:rPr>
+                <w:i/>
+                <w:sz w:val="20"/>
+              </w:rPr>
+            </w:pPr>
+            <w:r>
+              <w:rPr>
+                <w:i/>
+                <w:sz w:val="20"/>
+              </w:rPr>
+              <w:t>UC011</w:t>
+            </w:r>
+          </w:p>
+        </w:tc>
+        <w:tc>
+          <w:tcPr>
+            <w:tcW w:w="2768" w:type="dxa"/>
+          </w:tcPr>
+          <w:p>
+            <w:pPr>
+              <w:pStyle w:val="TableParagraph"/>
+              <w:spacing w:before="55"/>
+              <w:rPr>
+                <w:i/>
+                <w:sz w:val="20"/>
+              </w:rPr>
+            </w:pPr>
+            <w:r>
+              <w:rPr>
+                <w:i/>
+                <w:sz w:val="20"/>
+              </w:rPr>
+              <w:t>Efetuar ligação</w:t>
+            </w:r>
+          </w:p>
+        </w:tc>
+        <w:tc>
+          <w:tcPr>
+            <w:tcW w:w="5373" w:type="dxa"/>
+          </w:tcPr>
+          <w:p>
+            <w:pPr>
+              <w:pStyle w:val="TableParagraph"/>
+              <w:spacing w:before="0"/>
+              <w:ind w:right="88"/>
+              <w:rPr>
+                <w:i/>
+                <w:sz w:val="20"/>
+              </w:rPr>
+            </w:pPr>
+            <w:r>
+              <w:rPr>
+                <w:i/>
+                <w:sz w:val="20"/>
+              </w:rPr>
+              <w:t>Irá efetuar uma ligação para a agência</w:t>
+            </w:r>
+            <w:r>
+              <w:rPr>
+                <w:i/>
+                <w:sz w:val="20"/>
+              </w:rPr>
+              <w:t>.</w:t>
+            </w:r>
+          </w:p>
+        </w:tc>
+      </w:tr>
+      <w:tr>
+        <w:trPr>
+          <w:trHeight w:val="57"/>
+        </w:trPr>
+        <w:tc>
+          <w:tcPr>
+            <w:tcW w:w="902" w:type="dxa"/>
+          </w:tcPr>
+          <w:p>
+            <w:pPr>
+              <w:pStyle w:val="TableParagraph"/>
+              <w:spacing w:before="55"/>
+              <w:rPr>
+                <w:i/>
+                <w:sz w:val="20"/>
+              </w:rPr>
+            </w:pPr>
+            <w:r>
+              <w:rPr>
+                <w:i/>
+                <w:sz w:val="20"/>
+              </w:rPr>
+              <w:t>UC012</w:t>
+            </w:r>
+          </w:p>
+        </w:tc>
+        <w:tc>
+          <w:tcPr>
+            <w:tcW w:w="2768" w:type="dxa"/>
+          </w:tcPr>
+          <w:p>
+            <w:pPr>
+              <w:pStyle w:val="TableParagraph"/>
+              <w:spacing w:before="55"/>
+              <w:rPr>
+                <w:i/>
+                <w:sz w:val="20"/>
+              </w:rPr>
+            </w:pPr>
+            <w:r>
+              <w:rPr>
+                <w:i/>
+                <w:sz w:val="20"/>
+              </w:rPr>
+              <w:t>Alterar status do pacote</w:t>
+            </w:r>
+          </w:p>
+        </w:tc>
+        <w:tc>
+          <w:tcPr>
+            <w:tcW w:w="5373" w:type="dxa"/>
+          </w:tcPr>
+          <w:p>
+            <w:pPr>
+              <w:pStyle w:val="TableParagraph"/>
+              <w:spacing w:before="0"/>
+              <w:ind w:right="88"/>
+              <w:rPr>
+                <w:i/>
+                <w:sz w:val="20"/>
+              </w:rPr>
+            </w:pPr>
+            <w:r>
+              <w:rPr>
+                <w:i/>
+                <w:sz w:val="20"/>
+              </w:rPr>
+              <w:t>O administrador poderá alterar o status do pacote de forma simples na listagem dos pacotes no sistema web</w:t>
+            </w:r>
+            <w:r>
+              <w:rPr>
+                <w:i/>
+                <w:sz w:val="20"/>
+              </w:rPr>
+              <w:t>.</w:t>
+            </w:r>
+          </w:p>
+        </w:tc>
+      </w:tr>
+      <w:tr>
+        <w:trPr>
+          <w:trHeight w:val="57"/>
+        </w:trPr>
+        <w:tc>
+          <w:tcPr>
+            <w:tcW w:w="902" w:type="dxa"/>
+          </w:tcPr>
+          <w:p>
+            <w:pPr>
+              <w:pStyle w:val="TableParagraph"/>
+              <w:spacing w:before="55"/>
+              <w:rPr>
+                <w:i/>
+                <w:sz w:val="20"/>
+              </w:rPr>
+            </w:pPr>
+            <w:r>
+              <w:rPr>
+                <w:i/>
+                <w:sz w:val="20"/>
+              </w:rPr>
+              <w:t>UC013</w:t>
+            </w:r>
+          </w:p>
+        </w:tc>
+        <w:tc>
+          <w:tcPr>
+            <w:tcW w:w="2768" w:type="dxa"/>
+          </w:tcPr>
+          <w:p>
+            <w:pPr>
+              <w:pStyle w:val="TableParagraph"/>
+              <w:spacing w:before="55"/>
+              <w:rPr>
+                <w:i/>
+                <w:sz w:val="20"/>
+              </w:rPr>
+            </w:pPr>
+            <w:r>
+              <w:rPr>
+                <w:i/>
+                <w:sz w:val="20"/>
+              </w:rPr>
+              <w:t>Detalhes pacotes cliente</w:t>
+            </w:r>
+          </w:p>
+        </w:tc>
+        <w:tc>
+          <w:tcPr>
+            <w:tcW w:w="5373" w:type="dxa"/>
+          </w:tcPr>
+          <w:p>
+            <w:pPr>
+              <w:pStyle w:val="TableParagraph"/>
+              <w:spacing w:before="0"/>
+              <w:ind w:right="88"/>
+              <w:rPr>
+                <w:i/>
+                <w:sz w:val="20"/>
+              </w:rPr>
+            </w:pPr>
+            <w:r>
+              <w:rPr>
+                <w:i/>
+                <w:sz w:val="20"/>
+              </w:rPr>
+              <w:t>O cliente no aplicativo terá acesso aos detalhes do pacote, imagem, nome, data, descrição, um botão para ligar e um botão para enviar email</w:t>
+            </w:r>
+            <w:r>
+              <w:rPr>
+                <w:i/>
+                <w:sz w:val="20"/>
+              </w:rPr>
+              <w:t>.</w:t>
+            </w:r>
+          </w:p>
+        </w:tc>
+      </w:tr>
+      <w:tr>
+        <w:trPr>
+          <w:trHeight w:val="57"/>
+        </w:trPr>
+        <w:tc>
+          <w:tcPr>
+            <w:tcW w:w="902" w:type="dxa"/>
+          </w:tcPr>
+          <w:p>
+            <w:pPr>
+              <w:pStyle w:val="TableParagraph"/>
+              <w:spacing w:before="55"/>
+              <w:rPr>
+                <w:i/>
+                <w:sz w:val="20"/>
+              </w:rPr>
+            </w:pPr>
+            <w:r>
+              <w:rPr>
+                <w:i/>
+                <w:sz w:val="20"/>
+              </w:rPr>
+              <w:t>UC014</w:t>
+            </w:r>
+          </w:p>
+        </w:tc>
+        <w:tc>
+          <w:tcPr>
+            <w:tcW w:w="2768" w:type="dxa"/>
+          </w:tcPr>
+          <w:p>
+            <w:pPr>
+              <w:pStyle w:val="TableParagraph"/>
+              <w:spacing w:before="55"/>
+              <w:rPr>
+                <w:i/>
+                <w:sz w:val="20"/>
+              </w:rPr>
+            </w:pPr>
+            <w:r>
+              <w:rPr>
+                <w:i/>
+                <w:sz w:val="20"/>
+              </w:rPr>
+              <w:t>Visualizar Pacotes Cliente</w:t>
+            </w:r>
+          </w:p>
+        </w:tc>
+        <w:tc>
+          <w:tcPr>
+            <w:tcW w:w="5373" w:type="dxa"/>
+          </w:tcPr>
+          <w:p>
+            <w:pPr>
+              <w:pStyle w:val="TableParagraph"/>
+              <w:spacing w:before="0"/>
+              <w:ind w:right="88"/>
+              <w:rPr>
+                <w:i/>
+                <w:sz w:val="20"/>
+              </w:rPr>
+            </w:pPr>
+            <w:r>
+              <w:rPr>
+                <w:i/>
+                <w:sz w:val="20"/>
+              </w:rPr>
+              <w:t>O Cliente no aplicativo irá visualizar todos os pacotes ativos no sistema.</w:t>
+            </w:r>
           </w:p>
         </w:tc>
       </w:tr>
@@ -5524,7 +6616,7 @@
           <w:sz w:val="20"/>
         </w:rPr>
         <w:sectPr>
-          <w:headerReference w:type="default" r:id="rId10"/>
+          <w:headerReference w:type="default" r:id="rId11"/>
           <w:pgSz w:w="12240" w:h="15840"/>
           <w:pgMar w:top="1120" w:right="1380" w:bottom="1020" w:left="1660" w:header="914" w:footer="836" w:gutter="0"/>
           <w:cols w:space="720"/>
@@ -5570,8 +6662,8 @@
           <w:sz w:val="24"/>
         </w:rPr>
       </w:pPr>
-      <w:bookmarkStart w:id="16" w:name="_bookmark15"/>
-      <w:bookmarkEnd w:id="16"/>
+      <w:bookmarkStart w:id="15" w:name="_bookmark15"/>
+      <w:bookmarkEnd w:id="15"/>
       <w:r>
         <w:rPr>
           <w:b/>
@@ -5597,6 +6689,77 @@
         </w:rPr>
         <w:t>Uso</w:t>
       </w:r>
+    </w:p>
+    <w:p>
+      <w:pPr>
+        <w:rPr>
+          <w:sz w:val="24"/>
+        </w:rPr>
+      </w:pPr>
+    </w:p>
+    <w:p>
+      <w:pPr>
+        <w:rPr>
+          <w:sz w:val="24"/>
+        </w:rPr>
+      </w:pPr>
+      <w:r>
+        <w:rPr>
+          <w:sz w:val="24"/>
+        </w:rPr>
+        <w:pict w14:anchorId="780E4F21">
+          <v:shapetype id="_x0000_t75" coordsize="21600,21600" o:spt="75" o:preferrelative="t" path="m@4@5l@4@11@9@11@9@5xe" filled="f" stroked="f">
+            <v:stroke joinstyle="miter"/>
+            <v:formulas>
+              <v:f eqn="if lineDrawn pixelLineWidth 0"/>
+              <v:f eqn="sum @0 1 0"/>
+              <v:f eqn="sum 0 0 @1"/>
+              <v:f eqn="prod @2 1 2"/>
+              <v:f eqn="prod @3 21600 pixelWidth"/>
+              <v:f eqn="prod @3 21600 pixelHeight"/>
+              <v:f eqn="sum @0 0 1"/>
+              <v:f eqn="prod @6 1 2"/>
+              <v:f eqn="prod @7 21600 pixelWidth"/>
+              <v:f eqn="sum @8 21600 0"/>
+              <v:f eqn="prod @7 21600 pixelHeight"/>
+              <v:f eqn="sum @10 21600 0"/>
+            </v:formulas>
+            <v:path o:extrusionok="f" gradientshapeok="t" o:connecttype="rect"/>
+            <o:lock v:ext="edit" aspectratio="t"/>
+          </v:shapetype>
+          <v:shape id="_x0000_i1025" type="#_x0000_t75" style="width:459.6pt;height:219.6pt">
+            <v:imagedata r:id="rId12" o:title="Diagrama_UC_Cliente_CodeTur"/>
+          </v:shape>
+        </w:pict>
+      </w:r>
+    </w:p>
+    <w:p>
+      <w:pPr>
+        <w:rPr>
+          <w:sz w:val="24"/>
+        </w:rPr>
+      </w:pPr>
+    </w:p>
+    <w:p>
+      <w:pPr>
+        <w:rPr>
+          <w:sz w:val="24"/>
+        </w:rPr>
+      </w:pPr>
+    </w:p>
+    <w:p>
+      <w:pPr>
+        <w:rPr>
+          <w:sz w:val="24"/>
+        </w:rPr>
+      </w:pPr>
+    </w:p>
+    <w:p>
+      <w:pPr>
+        <w:rPr>
+          <w:sz w:val="24"/>
+        </w:rPr>
+      </w:pPr>
     </w:p>
     <w:p>
       <w:pPr>
@@ -5609,6 +6772,16 @@
           <w:cols w:space="720"/>
         </w:sectPr>
       </w:pPr>
+      <w:r>
+        <w:rPr>
+          <w:sz w:val="24"/>
+        </w:rPr>
+        <w:pict w14:anchorId="6C8EB4D0">
+          <v:shape id="_x0000_i1026" type="#_x0000_t75" style="width:459.6pt;height:208.8pt">
+            <v:imagedata r:id="rId13" o:title="Diagrama_UC_Administrador_CodeTur"/>
+          </v:shape>
+        </w:pict>
+      </w:r>
     </w:p>
     <w:p>
       <w:pPr>
@@ -5618,8 +6791,11 @@
           <w:rFonts w:ascii="Tahoma"/>
           <w:b/>
           <w:sz w:val="17"/>
-        </w:rPr>
-      </w:pPr>
+          <w:u w:val="single"/>
+        </w:rPr>
+      </w:pPr>
+      <w:bookmarkStart w:id="16" w:name="_GoBack"/>
+      <w:bookmarkEnd w:id="16"/>
     </w:p>
     <w:p>
       <w:pPr>
@@ -5698,6 +6874,62 @@
           <w:cols w:space="720"/>
         </w:sectPr>
       </w:pPr>
+      <w:r>
+        <w:rPr>
+          <w:rFonts w:ascii="Tahoma"/>
+          <w:noProof/>
+          <w:sz w:val="12"/>
+          <w:lang w:val="pt-BR" w:eastAsia="pt-BR" w:bidi="ar-SA"/>
+        </w:rPr>
+        <w:drawing>
+          <wp:inline distT="0" distB="0" distL="0" distR="0" wp14:anchorId="31683686" wp14:editId="5D9E1F2C">
+            <wp:extent cx="5250180" cy="2324100"/>
+            <wp:effectExtent l="0" t="0" r="7620" b="0"/>
+            <wp:docPr id="3" name="Imagem 3" descr="C:\Users\44688951876\Downloads\Diagrama_De_Classes_CodeTur.png"/>
+            <wp:cNvGraphicFramePr>
+              <a:graphicFrameLocks xmlns:a="http://schemas.openxmlformats.org/drawingml/2006/main" noChangeAspect="1"/>
+            </wp:cNvGraphicFramePr>
+            <a:graphic xmlns:a="http://schemas.openxmlformats.org/drawingml/2006/main">
+              <a:graphicData uri="http://schemas.openxmlformats.org/drawingml/2006/picture">
+                <pic:pic xmlns:pic="http://schemas.openxmlformats.org/drawingml/2006/picture">
+                  <pic:nvPicPr>
+                    <pic:cNvPr id="0" name="Picture 5" descr="C:\Users\44688951876\Downloads\Diagrama_De_Classes_CodeTur.png"/>
+                    <pic:cNvPicPr>
+                      <a:picLocks noChangeAspect="1" noChangeArrowheads="1"/>
+                    </pic:cNvPicPr>
+                  </pic:nvPicPr>
+                  <pic:blipFill>
+                    <a:blip r:embed="rId14">
+                      <a:extLst>
+                        <a:ext uri="{28A0092B-C50C-407E-A947-70E740481C1C}">
+                          <a14:useLocalDpi xmlns:a14="http://schemas.microsoft.com/office/drawing/2010/main" val="0"/>
+                        </a:ext>
+                      </a:extLst>
+                    </a:blip>
+                    <a:srcRect/>
+                    <a:stretch>
+                      <a:fillRect/>
+                    </a:stretch>
+                  </pic:blipFill>
+                  <pic:spPr bwMode="auto">
+                    <a:xfrm>
+                      <a:off x="0" y="0"/>
+                      <a:ext cx="5250180" cy="2324100"/>
+                    </a:xfrm>
+                    <a:prstGeom prst="rect">
+                      <a:avLst/>
+                    </a:prstGeom>
+                    <a:noFill/>
+                    <a:ln>
+                      <a:noFill/>
+                    </a:ln>
+                  </pic:spPr>
+                </pic:pic>
+              </a:graphicData>
+            </a:graphic>
+          </wp:inline>
+        </w:drawing>
+      </w:r>
     </w:p>
     <w:p>
       <w:pPr>
@@ -5837,7 +7069,7 @@
               </wp:inline>
             </w:drawing>
           </mc:Choice>
-          <mc:Fallback xmlns:mv="urn:schemas-microsoft-com:mac:vml" xmlns:mo="http://schemas.microsoft.com/office/mac/office/2008/main">
+          <mc:Fallback xmlns:mo="http://schemas.microsoft.com/office/mac/office/2008/main" xmlns:mv="urn:schemas-microsoft-com:mac:vml">
             <w:pict>
               <v:group w14:anchorId="1E8281ED" id="Group_x0020_2" o:spid="_x0000_s1026" style="width:434.95pt;height:2.2pt;mso-position-horizontal-relative:char;mso-position-vertical-relative:line" coordsize="8699,44" o:gfxdata="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">
                 <v:line id="Line_x0020_3" o:spid="_x0000_s1027" style="position:absolute;visibility:visible;mso-wrap-style:square" from="0,22" to="8699,22" o:connectortype="straight" o:gfxdata="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" strokecolor="#1f487c" strokeweight="2.16pt"/>
@@ -6105,7 +7337,7 @@
     </w:tbl>
     <w:p/>
     <w:sectPr>
-      <w:headerReference w:type="default" r:id="rId11"/>
+      <w:headerReference w:type="default" r:id="rId15"/>
       <w:pgSz w:w="12240" w:h="15840"/>
       <w:pgMar w:top="1880" w:right="1380" w:bottom="1020" w:left="1660" w:header="914" w:footer="836" w:gutter="0"/>
       <w:cols w:space="720"/>
@@ -6360,7 +7592,7 @@
             </wp:anchor>
           </w:drawing>
         </mc:Choice>
-        <mc:Fallback xmlns:mv="urn:schemas-microsoft-com:mac:vml" xmlns:mo="http://schemas.microsoft.com/office/mac/office/2008/main">
+        <mc:Fallback xmlns:mo="http://schemas.microsoft.com/office/mac/office/2008/main" xmlns:mv="urn:schemas-microsoft-com:mac:vml">
           <w:pict>
             <v:group w14:anchorId="08E30FF0" id="Group_x0020_23" o:spid="_x0000_s1026" style="position:absolute;margin-left:90pt;margin-top:736.15pt;width:492.1pt;height:.5pt;z-index:-252368896;mso-position-horizontal-relative:page;mso-position-vertical-relative:page" coordorigin="1800,14724" coordsize="9842,10" o:gfxdata="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">
               <v:line id="Line_x0020_28" o:spid="_x0000_s1027" style="position:absolute;visibility:visible;mso-wrap-style:square" from="1800,14728" to="5737,14728" o:connectortype="straight" o:gfxdata="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" strokeweight="6095emu"/>
@@ -6469,7 +7701,7 @@
             </wp:anchor>
           </w:drawing>
         </mc:Choice>
-        <mc:Fallback xmlns:mv="urn:schemas-microsoft-com:mac:vml" xmlns:mo="http://schemas.microsoft.com/office/mac/office/2008/main">
+        <mc:Fallback xmlns:mo="http://schemas.microsoft.com/office/mac/office/2008/main" xmlns:mv="urn:schemas-microsoft-com:mac:vml">
           <w:pict>
             <v:shapetype w14:anchorId="729B4932" id="_x0000_t202" coordsize="21600,21600" o:spt="202" path="m0,0l0,21600,21600,21600,21600,0xe">
               <v:stroke joinstyle="miter"/>
@@ -6595,7 +7827,7 @@
                               <w:noProof/>
                               <w:sz w:val="16"/>
                             </w:rPr>
-                            <w:t>12</w:t>
+                            <w:t>11</w:t>
                           </w:r>
                           <w:r>
                             <w:fldChar w:fldCharType="end"/>
@@ -6664,7 +7896,7 @@
                         <w:noProof/>
                         <w:sz w:val="16"/>
                       </w:rPr>
-                      <w:t>12</w:t>
+                      <w:t>11</w:t>
                     </w:r>
                     <w:r>
                       <w:fldChar w:fldCharType="end"/>
@@ -6839,7 +8071,7 @@
             </wp:anchor>
           </w:drawing>
         </mc:Choice>
-        <mc:Fallback xmlns:mv="urn:schemas-microsoft-com:mac:vml" xmlns:mo="http://schemas.microsoft.com/office/mac/office/2008/main">
+        <mc:Fallback xmlns:mo="http://schemas.microsoft.com/office/mac/office/2008/main" xmlns:mv="urn:schemas-microsoft-com:mac:vml">
           <w:pict>
             <v:shapetype w14:anchorId="115A9CC2" id="_x0000_t202" coordsize="21600,21600" o:spt="202" path="m0,0l0,21600,21600,21600,21600,0xe">
               <v:stroke joinstyle="miter"/>
@@ -7052,7 +8284,7 @@
             </wp:anchor>
           </w:drawing>
         </mc:Choice>
-        <mc:Fallback xmlns:mv="urn:schemas-microsoft-com:mac:vml" xmlns:mo="http://schemas.microsoft.com/office/mac/office/2008/main">
+        <mc:Fallback xmlns:mo="http://schemas.microsoft.com/office/mac/office/2008/main" xmlns:mv="urn:schemas-microsoft-com:mac:vml">
           <w:pict>
             <v:group w14:anchorId="7E3E339B" id="Group_x0020_31" o:spid="_x0000_s1026" style="position:absolute;margin-left:90pt;margin-top:45.7pt;width:432.1pt;height:.5pt;z-index:-252372992;mso-position-horizontal-relative:page;mso-position-vertical-relative:page" coordorigin="1800,914" coordsize="8642,10" o:gfxdata="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">
               <v:line id="Line_x0020_34" o:spid="_x0000_s1027" style="position:absolute;visibility:visible;mso-wrap-style:square" from="1800,919" to="6121,919" o:connectortype="straight" o:gfxdata="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" strokeweight=".48pt"/>
@@ -7159,7 +8391,7 @@
             </wp:anchor>
           </w:drawing>
         </mc:Choice>
-        <mc:Fallback xmlns:mv="urn:schemas-microsoft-com:mac:vml" xmlns:mo="http://schemas.microsoft.com/office/mac/office/2008/main">
+        <mc:Fallback xmlns:mo="http://schemas.microsoft.com/office/mac/office/2008/main" xmlns:mv="urn:schemas-microsoft-com:mac:vml">
           <w:pict>
             <v:shape w14:anchorId="153FF713" id="Text_x0020_Box_x0020_30" o:spid="_x0000_s1027" type="#_x0000_t202" style="position:absolute;margin-left:94.4pt;margin-top:45.25pt;width:104.45pt;height:11.8pt;z-index:-252371968;visibility:visible;mso-wrap-style:square;mso-width-percent:0;mso-height-percent:0;mso-wrap-distance-left:9pt;mso-wrap-distance-top:0;mso-wrap-distance-right:9pt;mso-wrap-distance-bottom:0;mso-position-horizontal:absolute;mso-position-horizontal-relative:page;mso-position-vertical:absolute;mso-position-vertical-relative:page;mso-width-percent:0;mso-height-percent:0;mso-width-relative:page;mso-height-relative:page;v-text-anchor:top" o:gfxdata="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" filled="f" stroked="f">
               <v:textbox inset="0,0,0,0">
@@ -7349,7 +8581,7 @@
             </wp:anchor>
           </w:drawing>
         </mc:Choice>
-        <mc:Fallback xmlns:mv="urn:schemas-microsoft-com:mac:vml" xmlns:mo="http://schemas.microsoft.com/office/mac/office/2008/main">
+        <mc:Fallback xmlns:mo="http://schemas.microsoft.com/office/mac/office/2008/main" xmlns:mv="urn:schemas-microsoft-com:mac:vml">
           <w:pict>
             <v:group w14:anchorId="393C8AB8" id="Group_x0020_17" o:spid="_x0000_s1026" style="position:absolute;margin-left:90pt;margin-top:45.7pt;width:432.1pt;height:.5pt;z-index:-252365824;mso-position-horizontal-relative:page;mso-position-vertical-relative:page" coordorigin="1800,914" coordsize="8642,10" o:gfxdata="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">
               <v:line id="Line_x0020_20" o:spid="_x0000_s1027" style="position:absolute;visibility:visible;mso-wrap-style:square" from="1800,919" to="6121,919" o:connectortype="straight" o:gfxdata="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" strokeweight=".48pt"/>
@@ -7456,7 +8688,7 @@
             </wp:anchor>
           </w:drawing>
         </mc:Choice>
-        <mc:Fallback xmlns:mv="urn:schemas-microsoft-com:mac:vml" xmlns:mo="http://schemas.microsoft.com/office/mac/office/2008/main">
+        <mc:Fallback xmlns:mo="http://schemas.microsoft.com/office/mac/office/2008/main" xmlns:mv="urn:schemas-microsoft-com:mac:vml">
           <w:pict>
             <v:shapetype w14:anchorId="153A3FAE" id="_x0000_t202" coordsize="21600,21600" o:spt="202" path="m0,0l0,21600,21600,21600,21600,0xe">
               <v:stroke joinstyle="miter"/>
@@ -7601,7 +8833,7 @@
             </wp:anchor>
           </w:drawing>
         </mc:Choice>
-        <mc:Fallback xmlns:mv="urn:schemas-microsoft-com:mac:vml" xmlns:mo="http://schemas.microsoft.com/office/mac/office/2008/main">
+        <mc:Fallback xmlns:mo="http://schemas.microsoft.com/office/mac/office/2008/main" xmlns:mv="urn:schemas-microsoft-com:mac:vml">
           <w:pict>
             <v:shape w14:anchorId="76A9B4EC" id="Text_x0020_Box_x0020_15" o:spid="_x0000_s1031" type="#_x0000_t202" style="position:absolute;margin-left:467.7pt;margin-top:45.25pt;width:50.1pt;height:11.8pt;z-index:-252363776;visibility:visible;mso-wrap-style:square;mso-width-percent:0;mso-height-percent:0;mso-wrap-distance-left:9pt;mso-wrap-distance-top:0;mso-wrap-distance-right:9pt;mso-wrap-distance-bottom:0;mso-position-horizontal:absolute;mso-position-horizontal-relative:page;mso-position-vertical:absolute;mso-position-vertical-relative:page;mso-width-percent:0;mso-height-percent:0;mso-width-relative:page;mso-height-relative:page;v-text-anchor:top" o:gfxdata="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" filled="f" stroked="f">
               <v:textbox inset="0,0,0,0">
@@ -7809,7 +9041,7 @@
             </wp:anchor>
           </w:drawing>
         </mc:Choice>
-        <mc:Fallback xmlns:mv="urn:schemas-microsoft-com:mac:vml" xmlns:mo="http://schemas.microsoft.com/office/mac/office/2008/main">
+        <mc:Fallback xmlns:mo="http://schemas.microsoft.com/office/mac/office/2008/main" xmlns:mv="urn:schemas-microsoft-com:mac:vml">
           <w:pict>
             <v:group w14:anchorId="42D8B6BB" id="Group_x0020_11" o:spid="_x0000_s1026" style="position:absolute;margin-left:90pt;margin-top:45.7pt;width:432.1pt;height:.5pt;z-index:-252362752;mso-position-horizontal-relative:page;mso-position-vertical-relative:page" coordorigin="1800,914" coordsize="8642,10" o:gfxdata="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">
               <v:line id="Line_x0020_14" o:spid="_x0000_s1027" style="position:absolute;visibility:visible;mso-wrap-style:square" from="1800,919" to="6121,919" o:connectortype="straight" o:gfxdata="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" strokeweight=".48pt"/>
@@ -7916,7 +9148,7 @@
             </wp:anchor>
           </w:drawing>
         </mc:Choice>
-        <mc:Fallback xmlns:mv="urn:schemas-microsoft-com:mac:vml" xmlns:mo="http://schemas.microsoft.com/office/mac/office/2008/main">
+        <mc:Fallback xmlns:mo="http://schemas.microsoft.com/office/mac/office/2008/main" xmlns:mv="urn:schemas-microsoft-com:mac:vml">
           <w:pict>
             <v:shapetype w14:anchorId="6AE3C3A9" id="_x0000_t202" coordsize="21600,21600" o:spt="202" path="m0,0l0,21600,21600,21600,21600,0xe">
               <v:stroke joinstyle="miter"/>
@@ -8043,7 +9275,7 @@
             </wp:anchor>
           </w:drawing>
         </mc:Choice>
-        <mc:Fallback xmlns:mv="urn:schemas-microsoft-com:mac:vml" xmlns:mo="http://schemas.microsoft.com/office/mac/office/2008/main">
+        <mc:Fallback xmlns:mo="http://schemas.microsoft.com/office/mac/office/2008/main" xmlns:mv="urn:schemas-microsoft-com:mac:vml">
           <w:pict>
             <v:shape w14:anchorId="3ED60A74" id="Text_x0020_Box_x0020_9" o:spid="_x0000_s1033" type="#_x0000_t202" style="position:absolute;margin-left:467.7pt;margin-top:45.25pt;width:50.1pt;height:11.8pt;z-index:-252360704;visibility:visible;mso-wrap-style:square;mso-width-percent:0;mso-height-percent:0;mso-wrap-distance-left:9pt;mso-wrap-distance-top:0;mso-wrap-distance-right:9pt;mso-wrap-distance-bottom:0;mso-position-horizontal:absolute;mso-position-horizontal-relative:page;mso-position-vertical:absolute;mso-position-vertical-relative:page;mso-width-percent:0;mso-height-percent:0;mso-width-relative:page;mso-height-relative:page;v-text-anchor:top" o:gfxdata="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" filled="f" stroked="f">
               <v:textbox inset="0,0,0,0">
@@ -8233,7 +9465,7 @@
             </wp:anchor>
           </w:drawing>
         </mc:Choice>
-        <mc:Fallback xmlns:mv="urn:schemas-microsoft-com:mac:vml" xmlns:mo="http://schemas.microsoft.com/office/mac/office/2008/main">
+        <mc:Fallback xmlns:mo="http://schemas.microsoft.com/office/mac/office/2008/main" xmlns:mv="urn:schemas-microsoft-com:mac:vml">
           <w:pict>
             <v:group w14:anchorId="7D7BB678" id="Group_x0020_5" o:spid="_x0000_s1026" style="position:absolute;margin-left:90pt;margin-top:45.7pt;width:432.1pt;height:.5pt;z-index:-252359680;mso-position-horizontal-relative:page;mso-position-vertical-relative:page" coordorigin="1800,914" coordsize="8642,10" o:gfxdata="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">
               <v:line id="Line_x0020_8" o:spid="_x0000_s1027" style="position:absolute;visibility:visible;mso-wrap-style:square" from="1800,919" to="6121,919" o:connectortype="straight" o:gfxdata="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" strokeweight=".48pt"/>
@@ -8313,7 +9545,7 @@
             </wp:anchor>
           </w:drawing>
         </mc:Choice>
-        <mc:Fallback xmlns:mv="urn:schemas-microsoft-com:mac:vml" xmlns:mo="http://schemas.microsoft.com/office/mac/office/2008/main">
+        <mc:Fallback xmlns:mo="http://schemas.microsoft.com/office/mac/office/2008/main" xmlns:mv="urn:schemas-microsoft-com:mac:vml">
           <w:pict>
             <v:line w14:anchorId="3182681E" id="Line_x0020_4" o:spid="_x0000_s1026" style="position:absolute;z-index:-252358656;visibility:visible;mso-wrap-style:square;mso-width-percent:0;mso-height-percent:0;mso-wrap-distance-left:9pt;mso-wrap-distance-top:0;mso-wrap-distance-right:9pt;mso-wrap-distance-bottom:0;mso-position-horizontal:absolute;mso-position-horizontal-relative:page;mso-position-vertical:absolute;mso-position-vertical-relative:page;mso-width-percent:0;mso-height-percent:0;mso-width-relative:page;mso-height-relative:page" from="88.55pt,93.6pt" to="523.5pt,93.6pt" o:gfxdata="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" strokecolor="#1f487c" strokeweight="2.16pt">
               <w10:wrap anchorx="page" anchory="page"/>
@@ -8417,7 +9649,7 @@
             </wp:anchor>
           </w:drawing>
         </mc:Choice>
-        <mc:Fallback xmlns:mv="urn:schemas-microsoft-com:mac:vml" xmlns:mo="http://schemas.microsoft.com/office/mac/office/2008/main">
+        <mc:Fallback xmlns:mo="http://schemas.microsoft.com/office/mac/office/2008/main" xmlns:mv="urn:schemas-microsoft-com:mac:vml">
           <w:pict>
             <v:shapetype w14:anchorId="7F690561" id="_x0000_t202" coordsize="21600,21600" o:spt="202" path="m0,0l0,21600,21600,21600,21600,0xe">
               <v:stroke joinstyle="miter"/>
@@ -8550,7 +9782,7 @@
             </wp:anchor>
           </w:drawing>
         </mc:Choice>
-        <mc:Fallback xmlns:mv="urn:schemas-microsoft-com:mac:vml" xmlns:mo="http://schemas.microsoft.com/office/mac/office/2008/main">
+        <mc:Fallback xmlns:mo="http://schemas.microsoft.com/office/mac/office/2008/main" xmlns:mv="urn:schemas-microsoft-com:mac:vml">
           <w:pict>
             <v:shape w14:anchorId="7B005BB6" id="Text_x0020_Box_x0020_2" o:spid="_x0000_s1035" type="#_x0000_t202" style="position:absolute;margin-left:467.7pt;margin-top:45.25pt;width:50.1pt;height:11.8pt;z-index:-252356608;visibility:visible;mso-wrap-style:square;mso-width-percent:0;mso-height-percent:0;mso-wrap-distance-left:9pt;mso-wrap-distance-top:0;mso-wrap-distance-right:9pt;mso-wrap-distance-bottom:0;mso-position-horizontal:absolute;mso-position-horizontal-relative:page;mso-position-vertical:absolute;mso-position-vertical-relative:page;mso-width-percent:0;mso-height-percent:0;mso-width-relative:page;mso-height-relative:page;v-text-anchor:top" o:gfxdata="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" filled="f" stroked="f">
               <v:textbox inset="0,0,0,0">
@@ -8699,7 +9931,7 @@
             </wp:anchor>
           </w:drawing>
         </mc:Choice>
-        <mc:Fallback xmlns:mv="urn:schemas-microsoft-com:mac:vml" xmlns:mo="http://schemas.microsoft.com/office/mac/office/2008/main">
+        <mc:Fallback xmlns:mo="http://schemas.microsoft.com/office/mac/office/2008/main" xmlns:mv="urn:schemas-microsoft-com:mac:vml">
           <w:pict>
             <v:shape w14:anchorId="57CB5086" id="Text_x0020_Box_x0020_1" o:spid="_x0000_s1036" type="#_x0000_t202" style="position:absolute;margin-left:89pt;margin-top:71.15pt;width:118.2pt;height:21.4pt;z-index:-252355584;visibility:visible;mso-wrap-style:square;mso-width-percent:0;mso-height-percent:0;mso-wrap-distance-left:9pt;mso-wrap-distance-top:0;mso-wrap-distance-right:9pt;mso-wrap-distance-bottom:0;mso-position-horizontal:absolute;mso-position-horizontal-relative:page;mso-position-vertical:absolute;mso-position-vertical-relative:page;mso-width-percent:0;mso-height-percent:0;mso-width-relative:page;mso-height-relative:page;v-text-anchor:top" o:gfxdata="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" filled="f" stroked="f">
               <v:textbox inset="0,0,0,0">
@@ -9916,4 +11148,16 @@
   <a:objectDefaults/>
   <a:extraClrSchemeLst/>
 </a:theme>
+</file>
+
+<file path=customXml/item1.xml><?xml version="1.0" encoding="utf-8"?>
+<b:Sources xmlns:b="http://schemas.openxmlformats.org/officeDocument/2006/bibliography" xmlns="http://schemas.openxmlformats.org/officeDocument/2006/bibliography" SelectedStyle="\APASixthEditionOfficeOnline.xsl" StyleName="APA" Version="6"/>
+</file>
+
+<file path=customXml/itemProps1.xml><?xml version="1.0" encoding="utf-8"?>
+<ds:datastoreItem xmlns:ds="http://schemas.openxmlformats.org/officeDocument/2006/customXml" ds:itemID="{15F5906B-7E97-4A4C-B53B-9A42EEA8A365}">
+  <ds:schemaRefs>
+    <ds:schemaRef ds:uri="http://schemas.openxmlformats.org/officeDocument/2006/bibliography"/>
+  </ds:schemaRefs>
+</ds:datastoreItem>
 </file>
</xml_diff>